<commit_message>
CR UI StartDate & End Date at header Unit&Charges, validasi offer date can't greater than follow up date and expired date
</commit_message>
<xml_diff>
--- a/BS Program/SPEC/PMB04000/PMB04000 Generate Official Receipt.docx
+++ b/BS Program/SPEC/PMB04000/PMB04000 Generate Official Receipt.docx
@@ -6,8 +6,6 @@
       <w:pPr>
         <w:pStyle w:val="Heading2"/>
       </w:pPr>
-      <w:bookmarkStart w:id="0" w:name="_GoBack"/>
-      <w:bookmarkEnd w:id="0"/>
       <w:r>
         <w:t>P</w:t>
       </w:r>
@@ -78,6 +76,7 @@
               </w:rPr>
               <w:t xml:space="preserve">Program </w:t>
             </w:r>
+            <w:proofErr w:type="spellStart"/>
             <w:r>
               <w:rPr>
                 <w:rFonts w:ascii="Courier New" w:hAnsi="Courier New" w:cs="Courier New"/>
@@ -85,6 +84,7 @@
               </w:rPr>
               <w:t>untuk</w:t>
             </w:r>
+            <w:proofErr w:type="spellEnd"/>
             <w:r>
               <w:rPr>
                 <w:rFonts w:ascii="Courier New" w:hAnsi="Courier New" w:cs="Courier New"/>
@@ -509,8 +509,8 @@
                 <w:sz w:val="14"/>
               </w:rPr>
             </w:pPr>
-            <w:bookmarkStart w:id="1" w:name="OLE_LINK3"/>
-            <w:bookmarkStart w:id="2" w:name="OLE_LINK4"/>
+            <w:bookmarkStart w:id="0" w:name="OLE_LINK3"/>
+            <w:bookmarkStart w:id="1" w:name="OLE_LINK4"/>
             <w:r>
               <w:rPr>
                 <w:rFonts w:ascii="Courier New" w:hAnsi="Courier New" w:cs="Courier New"/>
@@ -567,8 +567,8 @@
               </w:rPr>
               <w:t>RW</w:t>
             </w:r>
+            <w:bookmarkEnd w:id="0"/>
             <w:bookmarkEnd w:id="1"/>
-            <w:bookmarkEnd w:id="2"/>
           </w:p>
           <w:p>
             <w:pPr>
@@ -836,12 +836,69 @@
               </w:rPr>
               <w:t xml:space="preserve">User </w:t>
             </w:r>
-            <w:r>
-              <w:rPr>
-                <w:rFonts w:ascii="Courier New" w:hAnsi="Courier New" w:cs="Courier New"/>
-                <w:sz w:val="14"/>
-              </w:rPr>
-              <w:t>yg mempunyai akses ke program</w:t>
+            <w:proofErr w:type="spellStart"/>
+            <w:r>
+              <w:rPr>
+                <w:rFonts w:ascii="Courier New" w:hAnsi="Courier New" w:cs="Courier New"/>
+                <w:sz w:val="14"/>
+              </w:rPr>
+              <w:t>yg</w:t>
+            </w:r>
+            <w:proofErr w:type="spellEnd"/>
+            <w:r>
+              <w:rPr>
+                <w:rFonts w:ascii="Courier New" w:hAnsi="Courier New" w:cs="Courier New"/>
+                <w:sz w:val="14"/>
+              </w:rPr>
+              <w:t xml:space="preserve"> </w:t>
+            </w:r>
+            <w:proofErr w:type="spellStart"/>
+            <w:r>
+              <w:rPr>
+                <w:rFonts w:ascii="Courier New" w:hAnsi="Courier New" w:cs="Courier New"/>
+                <w:sz w:val="14"/>
+              </w:rPr>
+              <w:t>mempunyai</w:t>
+            </w:r>
+            <w:proofErr w:type="spellEnd"/>
+            <w:r>
+              <w:rPr>
+                <w:rFonts w:ascii="Courier New" w:hAnsi="Courier New" w:cs="Courier New"/>
+                <w:sz w:val="14"/>
+              </w:rPr>
+              <w:t xml:space="preserve"> </w:t>
+            </w:r>
+            <w:proofErr w:type="spellStart"/>
+            <w:r>
+              <w:rPr>
+                <w:rFonts w:ascii="Courier New" w:hAnsi="Courier New" w:cs="Courier New"/>
+                <w:sz w:val="14"/>
+              </w:rPr>
+              <w:t>akses</w:t>
+            </w:r>
+            <w:proofErr w:type="spellEnd"/>
+            <w:r>
+              <w:rPr>
+                <w:rFonts w:ascii="Courier New" w:hAnsi="Courier New" w:cs="Courier New"/>
+                <w:sz w:val="14"/>
+              </w:rPr>
+              <w:t xml:space="preserve"> </w:t>
+            </w:r>
+            <w:proofErr w:type="spellStart"/>
+            <w:r>
+              <w:rPr>
+                <w:rFonts w:ascii="Courier New" w:hAnsi="Courier New" w:cs="Courier New"/>
+                <w:sz w:val="14"/>
+              </w:rPr>
+              <w:t>ke</w:t>
+            </w:r>
+            <w:proofErr w:type="spellEnd"/>
+            <w:r>
+              <w:rPr>
+                <w:rFonts w:ascii="Courier New" w:hAnsi="Courier New" w:cs="Courier New"/>
+                <w:sz w:val="14"/>
+              </w:rPr>
+              <w:t xml:space="preserve"> program</w:t>
             </w:r>
           </w:p>
         </w:tc>
@@ -1137,7 +1194,39 @@
                 <w:rFonts w:ascii="Courier New" w:hAnsi="Courier New" w:cs="Courier New"/>
                 <w:sz w:val="14"/>
               </w:rPr>
-              <w:t>Get Property Date dengan function dbo.RFN_GET_DB_TODAY(VAR_COMPANY_ID)</w:t>
+              <w:t xml:space="preserve">Get Property Date </w:t>
+            </w:r>
+            <w:proofErr w:type="spellStart"/>
+            <w:r>
+              <w:rPr>
+                <w:rFonts w:ascii="Courier New" w:hAnsi="Courier New" w:cs="Courier New"/>
+                <w:sz w:val="14"/>
+              </w:rPr>
+              <w:t>dengan</w:t>
+            </w:r>
+            <w:proofErr w:type="spellEnd"/>
+            <w:r>
+              <w:rPr>
+                <w:rFonts w:ascii="Courier New" w:hAnsi="Courier New" w:cs="Courier New"/>
+                <w:sz w:val="14"/>
+              </w:rPr>
+              <w:t xml:space="preserve"> function </w:t>
+            </w:r>
+            <w:proofErr w:type="spellStart"/>
+            <w:r>
+              <w:rPr>
+                <w:rFonts w:ascii="Courier New" w:hAnsi="Courier New" w:cs="Courier New"/>
+                <w:sz w:val="14"/>
+              </w:rPr>
+              <w:t>dbo.RFN_GET_DB_TODAY</w:t>
+            </w:r>
+            <w:proofErr w:type="spellEnd"/>
+            <w:r>
+              <w:rPr>
+                <w:rFonts w:ascii="Courier New" w:hAnsi="Courier New" w:cs="Courier New"/>
+                <w:sz w:val="14"/>
+              </w:rPr>
+              <w:t>(VAR_COMPANY_ID)</w:t>
             </w:r>
           </w:p>
           <w:p>
@@ -1185,12 +1274,21 @@
                 <w:lang w:val="id-ID"/>
               </w:rPr>
             </w:pPr>
-            <w:r>
-              <w:rPr>
-                <w:rFonts w:ascii="Courier New" w:hAnsi="Courier New" w:cs="Courier New"/>
-                <w:sz w:val="14"/>
-              </w:rPr>
-              <w:t>Jalankan RSP_</w:t>
+            <w:proofErr w:type="spellStart"/>
+            <w:r>
+              <w:rPr>
+                <w:rFonts w:ascii="Courier New" w:hAnsi="Courier New" w:cs="Courier New"/>
+                <w:sz w:val="14"/>
+              </w:rPr>
+              <w:t>Jalankan</w:t>
+            </w:r>
+            <w:proofErr w:type="spellEnd"/>
+            <w:r>
+              <w:rPr>
+                <w:rFonts w:ascii="Courier New" w:hAnsi="Courier New" w:cs="Courier New"/>
+                <w:sz w:val="14"/>
+              </w:rPr>
+              <w:t xml:space="preserve"> RSP_</w:t>
             </w:r>
             <w:r>
               <w:rPr>
@@ -1204,7 +1302,71 @@
                 <w:rFonts w:ascii="Courier New" w:hAnsi="Courier New" w:cs="Courier New"/>
                 <w:sz w:val="14"/>
               </w:rPr>
-              <w:t xml:space="preserve">_GET_SYSTEM_PARAM dengan parameter, simpan hasil ke </w:t>
+              <w:t xml:space="preserve">_GET_SYSTEM_PARAM </w:t>
+            </w:r>
+            <w:proofErr w:type="spellStart"/>
+            <w:r>
+              <w:rPr>
+                <w:rFonts w:ascii="Courier New" w:hAnsi="Courier New" w:cs="Courier New"/>
+                <w:sz w:val="14"/>
+              </w:rPr>
+              <w:t>dengan</w:t>
+            </w:r>
+            <w:proofErr w:type="spellEnd"/>
+            <w:r>
+              <w:rPr>
+                <w:rFonts w:ascii="Courier New" w:hAnsi="Courier New" w:cs="Courier New"/>
+                <w:sz w:val="14"/>
+              </w:rPr>
+              <w:t xml:space="preserve"> parameter, </w:t>
+            </w:r>
+            <w:proofErr w:type="spellStart"/>
+            <w:r>
+              <w:rPr>
+                <w:rFonts w:ascii="Courier New" w:hAnsi="Courier New" w:cs="Courier New"/>
+                <w:sz w:val="14"/>
+              </w:rPr>
+              <w:t>simpan</w:t>
+            </w:r>
+            <w:proofErr w:type="spellEnd"/>
+            <w:r>
+              <w:rPr>
+                <w:rFonts w:ascii="Courier New" w:hAnsi="Courier New" w:cs="Courier New"/>
+                <w:sz w:val="14"/>
+              </w:rPr>
+              <w:t xml:space="preserve"> </w:t>
+            </w:r>
+            <w:proofErr w:type="spellStart"/>
+            <w:r>
+              <w:rPr>
+                <w:rFonts w:ascii="Courier New" w:hAnsi="Courier New" w:cs="Courier New"/>
+                <w:sz w:val="14"/>
+              </w:rPr>
+              <w:t>hasil</w:t>
+            </w:r>
+            <w:proofErr w:type="spellEnd"/>
+            <w:r>
+              <w:rPr>
+                <w:rFonts w:ascii="Courier New" w:hAnsi="Courier New" w:cs="Courier New"/>
+                <w:sz w:val="14"/>
+              </w:rPr>
+              <w:t xml:space="preserve"> </w:t>
+            </w:r>
+            <w:proofErr w:type="spellStart"/>
+            <w:r>
+              <w:rPr>
+                <w:rFonts w:ascii="Courier New" w:hAnsi="Courier New" w:cs="Courier New"/>
+                <w:sz w:val="14"/>
+              </w:rPr>
+              <w:t>ke</w:t>
+            </w:r>
+            <w:proofErr w:type="spellEnd"/>
+            <w:r>
+              <w:rPr>
+                <w:rFonts w:ascii="Courier New" w:hAnsi="Courier New" w:cs="Courier New"/>
+                <w:sz w:val="14"/>
+              </w:rPr>
+              <w:t xml:space="preserve"> </w:t>
             </w:r>
             <w:r>
               <w:rPr>
@@ -1286,12 +1448,85 @@
                 <w:lang w:val="id-ID"/>
               </w:rPr>
             </w:pPr>
-            <w:r>
-              <w:rPr>
-                <w:rFonts w:ascii="Courier New" w:hAnsi="Courier New" w:cs="Courier New"/>
-                <w:sz w:val="14"/>
-              </w:rPr>
-              <w:t xml:space="preserve">Jalankan RSP_GS_GET_PERIOD_YEAR_RANGE dengan parameter, simpan hasil ke </w:t>
+            <w:proofErr w:type="spellStart"/>
+            <w:r>
+              <w:rPr>
+                <w:rFonts w:ascii="Courier New" w:hAnsi="Courier New" w:cs="Courier New"/>
+                <w:sz w:val="14"/>
+              </w:rPr>
+              <w:t>Jalankan</w:t>
+            </w:r>
+            <w:proofErr w:type="spellEnd"/>
+            <w:r>
+              <w:rPr>
+                <w:rFonts w:ascii="Courier New" w:hAnsi="Courier New" w:cs="Courier New"/>
+                <w:sz w:val="14"/>
+              </w:rPr>
+              <w:t xml:space="preserve"> RSP_GS_GET_PERIOD_YEAR_RANGE </w:t>
+            </w:r>
+            <w:proofErr w:type="spellStart"/>
+            <w:r>
+              <w:rPr>
+                <w:rFonts w:ascii="Courier New" w:hAnsi="Courier New" w:cs="Courier New"/>
+                <w:sz w:val="14"/>
+              </w:rPr>
+              <w:t>dengan</w:t>
+            </w:r>
+            <w:proofErr w:type="spellEnd"/>
+            <w:r>
+              <w:rPr>
+                <w:rFonts w:ascii="Courier New" w:hAnsi="Courier New" w:cs="Courier New"/>
+                <w:sz w:val="14"/>
+              </w:rPr>
+              <w:t xml:space="preserve"> parameter, </w:t>
+            </w:r>
+            <w:proofErr w:type="spellStart"/>
+            <w:r>
+              <w:rPr>
+                <w:rFonts w:ascii="Courier New" w:hAnsi="Courier New" w:cs="Courier New"/>
+                <w:sz w:val="14"/>
+              </w:rPr>
+              <w:t>simpan</w:t>
+            </w:r>
+            <w:proofErr w:type="spellEnd"/>
+            <w:r>
+              <w:rPr>
+                <w:rFonts w:ascii="Courier New" w:hAnsi="Courier New" w:cs="Courier New"/>
+                <w:sz w:val="14"/>
+              </w:rPr>
+              <w:t xml:space="preserve"> </w:t>
+            </w:r>
+            <w:proofErr w:type="spellStart"/>
+            <w:r>
+              <w:rPr>
+                <w:rFonts w:ascii="Courier New" w:hAnsi="Courier New" w:cs="Courier New"/>
+                <w:sz w:val="14"/>
+              </w:rPr>
+              <w:t>hasil</w:t>
+            </w:r>
+            <w:proofErr w:type="spellEnd"/>
+            <w:r>
+              <w:rPr>
+                <w:rFonts w:ascii="Courier New" w:hAnsi="Courier New" w:cs="Courier New"/>
+                <w:sz w:val="14"/>
+              </w:rPr>
+              <w:t xml:space="preserve"> </w:t>
+            </w:r>
+            <w:proofErr w:type="spellStart"/>
+            <w:r>
+              <w:rPr>
+                <w:rFonts w:ascii="Courier New" w:hAnsi="Courier New" w:cs="Courier New"/>
+                <w:sz w:val="14"/>
+              </w:rPr>
+              <w:t>ke</w:t>
+            </w:r>
+            <w:proofErr w:type="spellEnd"/>
+            <w:r>
+              <w:rPr>
+                <w:rFonts w:ascii="Courier New" w:hAnsi="Courier New" w:cs="Courier New"/>
+                <w:sz w:val="14"/>
+              </w:rPr>
+              <w:t xml:space="preserve"> </w:t>
             </w:r>
             <w:r>
               <w:rPr>
@@ -1386,12 +1621,69 @@
                 <w:sz w:val="14"/>
               </w:rPr>
             </w:pPr>
-            <w:r>
-              <w:rPr>
-                <w:rFonts w:ascii="Courier New" w:hAnsi="Courier New" w:cs="Courier New"/>
-                <w:sz w:val="14"/>
-              </w:rPr>
-              <w:t>Setiap pindah tab mohon jalankan REFRESH PROCESS</w:t>
+            <w:proofErr w:type="spellStart"/>
+            <w:r>
+              <w:rPr>
+                <w:rFonts w:ascii="Courier New" w:hAnsi="Courier New" w:cs="Courier New"/>
+                <w:sz w:val="14"/>
+              </w:rPr>
+              <w:t>Setiap</w:t>
+            </w:r>
+            <w:proofErr w:type="spellEnd"/>
+            <w:r>
+              <w:rPr>
+                <w:rFonts w:ascii="Courier New" w:hAnsi="Courier New" w:cs="Courier New"/>
+                <w:sz w:val="14"/>
+              </w:rPr>
+              <w:t xml:space="preserve"> </w:t>
+            </w:r>
+            <w:proofErr w:type="spellStart"/>
+            <w:r>
+              <w:rPr>
+                <w:rFonts w:ascii="Courier New" w:hAnsi="Courier New" w:cs="Courier New"/>
+                <w:sz w:val="14"/>
+              </w:rPr>
+              <w:t>pindah</w:t>
+            </w:r>
+            <w:proofErr w:type="spellEnd"/>
+            <w:r>
+              <w:rPr>
+                <w:rFonts w:ascii="Courier New" w:hAnsi="Courier New" w:cs="Courier New"/>
+                <w:sz w:val="14"/>
+              </w:rPr>
+              <w:t xml:space="preserve"> tab </w:t>
+            </w:r>
+            <w:proofErr w:type="spellStart"/>
+            <w:r>
+              <w:rPr>
+                <w:rFonts w:ascii="Courier New" w:hAnsi="Courier New" w:cs="Courier New"/>
+                <w:sz w:val="14"/>
+              </w:rPr>
+              <w:t>mohon</w:t>
+            </w:r>
+            <w:proofErr w:type="spellEnd"/>
+            <w:r>
+              <w:rPr>
+                <w:rFonts w:ascii="Courier New" w:hAnsi="Courier New" w:cs="Courier New"/>
+                <w:sz w:val="14"/>
+              </w:rPr>
+              <w:t xml:space="preserve"> </w:t>
+            </w:r>
+            <w:proofErr w:type="spellStart"/>
+            <w:r>
+              <w:rPr>
+                <w:rFonts w:ascii="Courier New" w:hAnsi="Courier New" w:cs="Courier New"/>
+                <w:sz w:val="14"/>
+              </w:rPr>
+              <w:t>jalankan</w:t>
+            </w:r>
+            <w:proofErr w:type="spellEnd"/>
+            <w:r>
+              <w:rPr>
+                <w:rFonts w:ascii="Courier New" w:hAnsi="Courier New" w:cs="Courier New"/>
+                <w:sz w:val="14"/>
+              </w:rPr>
+              <w:t xml:space="preserve"> REFRESH PROCESS</w:t>
             </w:r>
           </w:p>
           <w:p>
@@ -1407,14 +1699,34 @@
                 <w:sz w:val="14"/>
               </w:rPr>
             </w:pPr>
+            <w:proofErr w:type="spellStart"/>
             <w:r>
               <w:rPr>
                 <w:rFonts w:ascii="Courier New" w:hAnsi="Courier New" w:cs="Courier New"/>
                 <w:strike/>
                 <w:sz w:val="14"/>
               </w:rPr>
-              <w:t>Jalankan Public Function PM :</w:t>
-            </w:r>
+              <w:t>Jalankan</w:t>
+            </w:r>
+            <w:proofErr w:type="spellEnd"/>
+            <w:r>
+              <w:rPr>
+                <w:rFonts w:ascii="Courier New" w:hAnsi="Courier New" w:cs="Courier New"/>
+                <w:strike/>
+                <w:sz w:val="14"/>
+              </w:rPr>
+              <w:t xml:space="preserve"> Public Function </w:t>
+            </w:r>
+            <w:proofErr w:type="gramStart"/>
+            <w:r>
+              <w:rPr>
+                <w:rFonts w:ascii="Courier New" w:hAnsi="Courier New" w:cs="Courier New"/>
+                <w:strike/>
+                <w:sz w:val="14"/>
+              </w:rPr>
+              <w:t>PM :</w:t>
+            </w:r>
+            <w:proofErr w:type="gramEnd"/>
           </w:p>
           <w:p>
             <w:pPr>
@@ -1427,13 +1739,23 @@
                 <w:sz w:val="14"/>
               </w:rPr>
             </w:pPr>
+            <w:proofErr w:type="spellStart"/>
             <w:r>
               <w:rPr>
                 <w:rFonts w:ascii="Courier New" w:hAnsi="Courier New" w:cs="Courier New"/>
                 <w:strike/>
                 <w:sz w:val="14"/>
               </w:rPr>
-              <w:t xml:space="preserve">Simpan </w:t>
+              <w:t>Simpan</w:t>
+            </w:r>
+            <w:proofErr w:type="spellEnd"/>
+            <w:r>
+              <w:rPr>
+                <w:rFonts w:ascii="Courier New" w:hAnsi="Courier New" w:cs="Courier New"/>
+                <w:strike/>
+                <w:sz w:val="14"/>
+              </w:rPr>
+              <w:t xml:space="preserve"> </w:t>
             </w:r>
             <w:r>
               <w:rPr>
@@ -1786,6 +2108,7 @@
                 <w:sz w:val="14"/>
               </w:rPr>
             </w:pPr>
+            <w:proofErr w:type="spellStart"/>
             <w:r>
               <w:rPr>
                 <w:rFonts w:ascii="Courier New" w:hAnsi="Courier New" w:cs="Courier New"/>
@@ -1793,6 +2116,7 @@
               </w:rPr>
               <w:t>Combobox</w:t>
             </w:r>
+            <w:proofErr w:type="spellEnd"/>
           </w:p>
         </w:tc>
         <w:tc>
@@ -1813,6 +2137,7 @@
                 <w:highlight w:val="yellow"/>
               </w:rPr>
             </w:pPr>
+            <w:proofErr w:type="spellStart"/>
             <w:r>
               <w:rPr>
                 <w:rFonts w:ascii="Consolas" w:hAnsi="Consolas" w:cs="Consolas"/>
@@ -1820,8 +2145,9 @@
                 <w:sz w:val="14"/>
                 <w:szCs w:val="19"/>
               </w:rPr>
-              <w:t xml:space="preserve">Gunakan public function : </w:t>
-            </w:r>
+              <w:t>Gunakan</w:t>
+            </w:r>
+            <w:proofErr w:type="spellEnd"/>
             <w:r>
               <w:rPr>
                 <w:rFonts w:ascii="Consolas" w:hAnsi="Consolas" w:cs="Consolas"/>
@@ -1829,6 +2155,35 @@
                 <w:sz w:val="14"/>
                 <w:szCs w:val="19"/>
               </w:rPr>
+              <w:t xml:space="preserve"> public </w:t>
+            </w:r>
+            <w:proofErr w:type="gramStart"/>
+            <w:r>
+              <w:rPr>
+                <w:rFonts w:ascii="Consolas" w:hAnsi="Consolas" w:cs="Consolas"/>
+                <w:color w:val="000000"/>
+                <w:sz w:val="14"/>
+                <w:szCs w:val="19"/>
+              </w:rPr>
+              <w:t>function :</w:t>
+            </w:r>
+            <w:proofErr w:type="gramEnd"/>
+            <w:r>
+              <w:rPr>
+                <w:rFonts w:ascii="Consolas" w:hAnsi="Consolas" w:cs="Consolas"/>
+                <w:color w:val="000000"/>
+                <w:sz w:val="14"/>
+                <w:szCs w:val="19"/>
+              </w:rPr>
+              <w:t xml:space="preserve"> </w:t>
+            </w:r>
+            <w:r>
+              <w:rPr>
+                <w:rFonts w:ascii="Consolas" w:hAnsi="Consolas" w:cs="Consolas"/>
+                <w:color w:val="000000"/>
+                <w:sz w:val="14"/>
+                <w:szCs w:val="19"/>
+              </w:rPr>
               <w:t xml:space="preserve">EXEC </w:t>
             </w:r>
             <w:r>
@@ -1956,7 +2311,23 @@
                 <w:rFonts w:ascii="Courier New" w:hAnsi="Courier New" w:cs="Courier New"/>
                 <w:sz w:val="14"/>
               </w:rPr>
-              <w:t>Set Value   : CPROPERTY_NAME</w:t>
+              <w:t xml:space="preserve">Set Value </w:t>
+            </w:r>
+            <w:proofErr w:type="gramStart"/>
+            <w:r>
+              <w:rPr>
+                <w:rFonts w:ascii="Courier New" w:hAnsi="Courier New" w:cs="Courier New"/>
+                <w:sz w:val="14"/>
+              </w:rPr>
+              <w:t xml:space="preserve">  :</w:t>
+            </w:r>
+            <w:proofErr w:type="gramEnd"/>
+            <w:r>
+              <w:rPr>
+                <w:rFonts w:ascii="Courier New" w:hAnsi="Courier New" w:cs="Courier New"/>
+                <w:sz w:val="14"/>
+              </w:rPr>
+              <w:t xml:space="preserve"> CPROPERTY_NAME</w:t>
             </w:r>
           </w:p>
           <w:p>
@@ -2087,7 +2458,23 @@
                 <w:rFonts w:ascii="Courier New" w:hAnsi="Courier New" w:cs="Courier New"/>
                 <w:sz w:val="14"/>
               </w:rPr>
-              <w:t xml:space="preserve">Lookup dengan program </w:t>
+              <w:t xml:space="preserve">Lookup </w:t>
+            </w:r>
+            <w:proofErr w:type="spellStart"/>
+            <w:r>
+              <w:rPr>
+                <w:rFonts w:ascii="Courier New" w:hAnsi="Courier New" w:cs="Courier New"/>
+                <w:sz w:val="14"/>
+              </w:rPr>
+              <w:t>dengan</w:t>
+            </w:r>
+            <w:proofErr w:type="spellEnd"/>
+            <w:r>
+              <w:rPr>
+                <w:rFonts w:ascii="Courier New" w:hAnsi="Courier New" w:cs="Courier New"/>
+                <w:sz w:val="14"/>
+              </w:rPr>
+              <w:t xml:space="preserve"> program </w:t>
             </w:r>
             <w:r>
               <w:rPr>
@@ -2394,7 +2781,23 @@
                 <w:rFonts w:ascii="Courier New" w:hAnsi="Courier New" w:cs="Courier New"/>
                 <w:sz w:val="14"/>
               </w:rPr>
-              <w:t>Lookup dengan program PML00600 TENANT LOOKUP</w:t>
+              <w:t xml:space="preserve">Lookup </w:t>
+            </w:r>
+            <w:proofErr w:type="spellStart"/>
+            <w:r>
+              <w:rPr>
+                <w:rFonts w:ascii="Courier New" w:hAnsi="Courier New" w:cs="Courier New"/>
+                <w:sz w:val="14"/>
+              </w:rPr>
+              <w:t>dengan</w:t>
+            </w:r>
+            <w:proofErr w:type="spellEnd"/>
+            <w:r>
+              <w:rPr>
+                <w:rFonts w:ascii="Courier New" w:hAnsi="Courier New" w:cs="Courier New"/>
+                <w:sz w:val="14"/>
+              </w:rPr>
+              <w:t xml:space="preserve"> program PML00600 TENANT LOOKUP</w:t>
             </w:r>
             <w:r>
               <w:rPr>
@@ -2788,6 +3191,7 @@
                 <w:sz w:val="14"/>
               </w:rPr>
             </w:pPr>
+            <w:proofErr w:type="spellStart"/>
             <w:r>
               <w:rPr>
                 <w:rFonts w:ascii="Courier New" w:hAnsi="Courier New" w:cs="Courier New"/>
@@ -2795,6 +3199,7 @@
               </w:rPr>
               <w:t>Combobox</w:t>
             </w:r>
+            <w:proofErr w:type="spellEnd"/>
           </w:p>
         </w:tc>
         <w:tc>
@@ -2817,6 +3222,7 @@
                 <w:szCs w:val="19"/>
               </w:rPr>
             </w:pPr>
+            <w:proofErr w:type="spellStart"/>
             <w:r>
               <w:rPr>
                 <w:rFonts w:ascii="Consolas" w:hAnsi="Consolas" w:cs="Consolas"/>
@@ -2824,7 +3230,37 @@
                 <w:sz w:val="14"/>
                 <w:szCs w:val="19"/>
               </w:rPr>
-              <w:t xml:space="preserve">Gunakan public function : </w:t>
+              <w:t>Gunakan</w:t>
+            </w:r>
+            <w:proofErr w:type="spellEnd"/>
+            <w:r>
+              <w:rPr>
+                <w:rFonts w:ascii="Consolas" w:hAnsi="Consolas" w:cs="Consolas"/>
+                <w:color w:val="000000"/>
+                <w:sz w:val="14"/>
+                <w:szCs w:val="19"/>
+              </w:rPr>
+              <w:t xml:space="preserve"> public </w:t>
+            </w:r>
+            <w:proofErr w:type="gramStart"/>
+            <w:r>
+              <w:rPr>
+                <w:rFonts w:ascii="Consolas" w:hAnsi="Consolas" w:cs="Consolas"/>
+                <w:color w:val="000000"/>
+                <w:sz w:val="14"/>
+                <w:szCs w:val="19"/>
+              </w:rPr>
+              <w:t>function :</w:t>
+            </w:r>
+            <w:proofErr w:type="gramEnd"/>
+            <w:r>
+              <w:rPr>
+                <w:rFonts w:ascii="Consolas" w:hAnsi="Consolas" w:cs="Consolas"/>
+                <w:color w:val="000000"/>
+                <w:sz w:val="14"/>
+                <w:szCs w:val="19"/>
+              </w:rPr>
+              <w:t xml:space="preserve"> </w:t>
             </w:r>
             <w:r>
               <w:rPr>
@@ -2842,12 +3278,21 @@
                 <w:sz w:val="14"/>
               </w:rPr>
             </w:pPr>
-            <w:r>
-              <w:rPr>
-                <w:rFonts w:ascii="Courier New" w:hAnsi="Courier New" w:cs="Courier New"/>
-                <w:sz w:val="14"/>
-              </w:rPr>
-              <w:t>Dimana Set:</w:t>
+            <w:proofErr w:type="spellStart"/>
+            <w:r>
+              <w:rPr>
+                <w:rFonts w:ascii="Courier New" w:hAnsi="Courier New" w:cs="Courier New"/>
+                <w:sz w:val="14"/>
+              </w:rPr>
+              <w:t>Dimana</w:t>
+            </w:r>
+            <w:proofErr w:type="spellEnd"/>
+            <w:r>
+              <w:rPr>
+                <w:rFonts w:ascii="Courier New" w:hAnsi="Courier New" w:cs="Courier New"/>
+                <w:sz w:val="14"/>
+              </w:rPr>
+              <w:t xml:space="preserve"> Set:</w:t>
             </w:r>
           </w:p>
           <w:p>
@@ -3078,7 +3523,23 @@
                 <w:rFonts w:ascii="Courier New" w:hAnsi="Courier New" w:cs="Courier New"/>
                 <w:sz w:val="14"/>
               </w:rPr>
-              <w:t>Set Value   : CDESCRIPTION</w:t>
+              <w:t xml:space="preserve">Set Value </w:t>
+            </w:r>
+            <w:proofErr w:type="gramStart"/>
+            <w:r>
+              <w:rPr>
+                <w:rFonts w:ascii="Courier New" w:hAnsi="Courier New" w:cs="Courier New"/>
+                <w:sz w:val="14"/>
+              </w:rPr>
+              <w:t xml:space="preserve">  :</w:t>
+            </w:r>
+            <w:proofErr w:type="gramEnd"/>
+            <w:r>
+              <w:rPr>
+                <w:rFonts w:ascii="Courier New" w:hAnsi="Courier New" w:cs="Courier New"/>
+                <w:sz w:val="14"/>
+              </w:rPr>
+              <w:t xml:space="preserve"> CDESCRIPTION</w:t>
             </w:r>
           </w:p>
           <w:p>
@@ -3129,12 +3590,21 @@
                 <w:sz w:val="14"/>
               </w:rPr>
             </w:pPr>
-            <w:r>
-              <w:rPr>
-                <w:rFonts w:ascii="Courier New" w:hAnsi="Courier New" w:cs="Courier New"/>
-                <w:sz w:val="14"/>
-              </w:rPr>
-              <w:t>Period(Year)</w:t>
+            <w:proofErr w:type="gramStart"/>
+            <w:r>
+              <w:rPr>
+                <w:rFonts w:ascii="Courier New" w:hAnsi="Courier New" w:cs="Courier New"/>
+                <w:sz w:val="14"/>
+              </w:rPr>
+              <w:t>Period(</w:t>
+            </w:r>
+            <w:proofErr w:type="gramEnd"/>
+            <w:r>
+              <w:rPr>
+                <w:rFonts w:ascii="Courier New" w:hAnsi="Courier New" w:cs="Courier New"/>
+                <w:sz w:val="14"/>
+              </w:rPr>
+              <w:t>Year)</w:t>
             </w:r>
           </w:p>
         </w:tc>
@@ -3358,12 +3828,21 @@
                 <w:sz w:val="14"/>
               </w:rPr>
             </w:pPr>
-            <w:r>
-              <w:rPr>
-                <w:rFonts w:ascii="Courier New" w:hAnsi="Courier New" w:cs="Courier New"/>
-                <w:sz w:val="14"/>
-              </w:rPr>
-              <w:t>Period(Month)</w:t>
+            <w:proofErr w:type="gramStart"/>
+            <w:r>
+              <w:rPr>
+                <w:rFonts w:ascii="Courier New" w:hAnsi="Courier New" w:cs="Courier New"/>
+                <w:sz w:val="14"/>
+              </w:rPr>
+              <w:t>Period(</w:t>
+            </w:r>
+            <w:proofErr w:type="gramEnd"/>
+            <w:r>
+              <w:rPr>
+                <w:rFonts w:ascii="Courier New" w:hAnsi="Courier New" w:cs="Courier New"/>
+                <w:sz w:val="14"/>
+              </w:rPr>
+              <w:t>Month)</w:t>
             </w:r>
           </w:p>
         </w:tc>
@@ -3400,6 +3879,7 @@
                 <w:sz w:val="14"/>
               </w:rPr>
             </w:pPr>
+            <w:proofErr w:type="spellStart"/>
             <w:r>
               <w:rPr>
                 <w:rFonts w:ascii="Courier New" w:hAnsi="Courier New" w:cs="Courier New"/>
@@ -3407,22 +3887,32 @@
               </w:rPr>
               <w:t>Combobox</w:t>
             </w:r>
-          </w:p>
-          <w:p>
-            <w:pPr>
-              <w:pStyle w:val="NoSpacing"/>
-              <w:rPr>
-                <w:rFonts w:ascii="Courier New" w:hAnsi="Courier New" w:cs="Courier New"/>
-                <w:sz w:val="14"/>
-              </w:rPr>
-            </w:pPr>
-            <w:r>
-              <w:rPr>
-                <w:rFonts w:ascii="Courier New" w:hAnsi="Courier New" w:cs="Courier New"/>
-                <w:sz w:val="14"/>
-              </w:rPr>
-              <w:t>Isi combo box value dengan</w:t>
-            </w:r>
+            <w:proofErr w:type="spellEnd"/>
+          </w:p>
+          <w:p>
+            <w:pPr>
+              <w:pStyle w:val="NoSpacing"/>
+              <w:rPr>
+                <w:rFonts w:ascii="Courier New" w:hAnsi="Courier New" w:cs="Courier New"/>
+                <w:sz w:val="14"/>
+              </w:rPr>
+            </w:pPr>
+            <w:r>
+              <w:rPr>
+                <w:rFonts w:ascii="Courier New" w:hAnsi="Courier New" w:cs="Courier New"/>
+                <w:sz w:val="14"/>
+              </w:rPr>
+              <w:t xml:space="preserve">Isi combo box value </w:t>
+            </w:r>
+            <w:proofErr w:type="spellStart"/>
+            <w:r>
+              <w:rPr>
+                <w:rFonts w:ascii="Courier New" w:hAnsi="Courier New" w:cs="Courier New"/>
+                <w:sz w:val="14"/>
+              </w:rPr>
+              <w:t>dengan</w:t>
+            </w:r>
+            <w:proofErr w:type="spellEnd"/>
           </w:p>
           <w:p>
             <w:pPr>
@@ -3838,8 +4328,17 @@
                 <w:rFonts w:ascii="Courier New" w:hAnsi="Courier New" w:cs="Courier New"/>
                 <w:sz w:val="14"/>
               </w:rPr>
-              <w:t>Please select Property !</w:t>
-            </w:r>
+              <w:t xml:space="preserve">Please select </w:t>
+            </w:r>
+            <w:proofErr w:type="gramStart"/>
+            <w:r>
+              <w:rPr>
+                <w:rFonts w:ascii="Courier New" w:hAnsi="Courier New" w:cs="Courier New"/>
+                <w:sz w:val="14"/>
+              </w:rPr>
+              <w:t>Property !</w:t>
+            </w:r>
+            <w:proofErr w:type="gramEnd"/>
           </w:p>
         </w:tc>
       </w:tr>
@@ -3915,6 +4414,7 @@
               </w:rPr>
               <w:t xml:space="preserve">Please choose </w:t>
             </w:r>
+            <w:proofErr w:type="gramStart"/>
             <w:r>
               <w:rPr>
                 <w:rFonts w:ascii="Courier New" w:hAnsi="Courier New" w:cs="Courier New"/>
@@ -3929,6 +4429,7 @@
               </w:rPr>
               <w:t xml:space="preserve"> !</w:t>
             </w:r>
+            <w:proofErr w:type="gramEnd"/>
           </w:p>
         </w:tc>
       </w:tr>
@@ -4002,8 +4503,17 @@
                 <w:rFonts w:ascii="Courier New" w:hAnsi="Courier New" w:cs="Courier New"/>
                 <w:sz w:val="14"/>
               </w:rPr>
-              <w:t>Please choose Customer !</w:t>
-            </w:r>
+              <w:t xml:space="preserve">Please choose </w:t>
+            </w:r>
+            <w:proofErr w:type="gramStart"/>
+            <w:r>
+              <w:rPr>
+                <w:rFonts w:ascii="Courier New" w:hAnsi="Courier New" w:cs="Courier New"/>
+                <w:sz w:val="14"/>
+              </w:rPr>
+              <w:t>Customer !</w:t>
+            </w:r>
+            <w:proofErr w:type="gramEnd"/>
           </w:p>
         </w:tc>
       </w:tr>
@@ -4159,8 +4669,17 @@
                 <w:rFonts w:ascii="Courier New" w:hAnsi="Courier New" w:cs="Courier New"/>
                 <w:sz w:val="14"/>
               </w:rPr>
-              <w:t>Please select Period !</w:t>
-            </w:r>
+              <w:t xml:space="preserve">Please select </w:t>
+            </w:r>
+            <w:proofErr w:type="gramStart"/>
+            <w:r>
+              <w:rPr>
+                <w:rFonts w:ascii="Courier New" w:hAnsi="Courier New" w:cs="Courier New"/>
+                <w:sz w:val="14"/>
+              </w:rPr>
+              <w:t>Period !</w:t>
+            </w:r>
+            <w:proofErr w:type="gramEnd"/>
           </w:p>
         </w:tc>
       </w:tr>
@@ -4231,7 +4750,23 @@
                 <w:rFonts w:ascii="Courier New" w:hAnsi="Courier New" w:cs="Courier New"/>
                 <w:sz w:val="14"/>
               </w:rPr>
-              <w:t xml:space="preserve">Refresh List dengan </w:t>
+              <w:t xml:space="preserve">Refresh List </w:t>
+            </w:r>
+            <w:proofErr w:type="spellStart"/>
+            <w:r>
+              <w:rPr>
+                <w:rFonts w:ascii="Courier New" w:hAnsi="Courier New" w:cs="Courier New"/>
+                <w:sz w:val="14"/>
+              </w:rPr>
+              <w:t>dengan</w:t>
+            </w:r>
+            <w:proofErr w:type="spellEnd"/>
+            <w:r>
+              <w:rPr>
+                <w:rFonts w:ascii="Courier New" w:hAnsi="Courier New" w:cs="Courier New"/>
+                <w:sz w:val="14"/>
+              </w:rPr>
+              <w:t xml:space="preserve"> </w:t>
             </w:r>
             <w:r>
               <w:rPr>
@@ -4245,7 +4780,71 @@
                 <w:rFonts w:ascii="Courier New" w:hAnsi="Courier New" w:cs="Courier New"/>
                 <w:sz w:val="14"/>
               </w:rPr>
-              <w:t xml:space="preserve"> dengan parameter, simpan hasil ke VAR_RESULT</w:t>
+              <w:t xml:space="preserve"> </w:t>
+            </w:r>
+            <w:proofErr w:type="spellStart"/>
+            <w:r>
+              <w:rPr>
+                <w:rFonts w:ascii="Courier New" w:hAnsi="Courier New" w:cs="Courier New"/>
+                <w:sz w:val="14"/>
+              </w:rPr>
+              <w:t>dengan</w:t>
+            </w:r>
+            <w:proofErr w:type="spellEnd"/>
+            <w:r>
+              <w:rPr>
+                <w:rFonts w:ascii="Courier New" w:hAnsi="Courier New" w:cs="Courier New"/>
+                <w:sz w:val="14"/>
+              </w:rPr>
+              <w:t xml:space="preserve"> parameter, </w:t>
+            </w:r>
+            <w:proofErr w:type="spellStart"/>
+            <w:r>
+              <w:rPr>
+                <w:rFonts w:ascii="Courier New" w:hAnsi="Courier New" w:cs="Courier New"/>
+                <w:sz w:val="14"/>
+              </w:rPr>
+              <w:t>simpan</w:t>
+            </w:r>
+            <w:proofErr w:type="spellEnd"/>
+            <w:r>
+              <w:rPr>
+                <w:rFonts w:ascii="Courier New" w:hAnsi="Courier New" w:cs="Courier New"/>
+                <w:sz w:val="14"/>
+              </w:rPr>
+              <w:t xml:space="preserve"> </w:t>
+            </w:r>
+            <w:proofErr w:type="spellStart"/>
+            <w:r>
+              <w:rPr>
+                <w:rFonts w:ascii="Courier New" w:hAnsi="Courier New" w:cs="Courier New"/>
+                <w:sz w:val="14"/>
+              </w:rPr>
+              <w:t>hasil</w:t>
+            </w:r>
+            <w:proofErr w:type="spellEnd"/>
+            <w:r>
+              <w:rPr>
+                <w:rFonts w:ascii="Courier New" w:hAnsi="Courier New" w:cs="Courier New"/>
+                <w:sz w:val="14"/>
+              </w:rPr>
+              <w:t xml:space="preserve"> </w:t>
+            </w:r>
+            <w:proofErr w:type="spellStart"/>
+            <w:r>
+              <w:rPr>
+                <w:rFonts w:ascii="Courier New" w:hAnsi="Courier New" w:cs="Courier New"/>
+                <w:sz w:val="14"/>
+              </w:rPr>
+              <w:t>ke</w:t>
+            </w:r>
+            <w:proofErr w:type="spellEnd"/>
+            <w:r>
+              <w:rPr>
+                <w:rFonts w:ascii="Courier New" w:hAnsi="Courier New" w:cs="Courier New"/>
+                <w:sz w:val="14"/>
+              </w:rPr>
+              <w:t xml:space="preserve"> VAR_RESULT</w:t>
             </w:r>
           </w:p>
           <w:p>
@@ -4437,12 +5036,21 @@
                 <w:lang w:val="id-ID"/>
               </w:rPr>
             </w:pPr>
-            <w:r>
-              <w:rPr>
-                <w:rFonts w:ascii="Courier New" w:hAnsi="Courier New" w:cs="Courier New"/>
-                <w:sz w:val="14"/>
-              </w:rPr>
-              <w:t xml:space="preserve">Jika Tab Invoice SET ‘’ ELSE </w:t>
+            <w:proofErr w:type="spellStart"/>
+            <w:r>
+              <w:rPr>
+                <w:rFonts w:ascii="Courier New" w:hAnsi="Courier New" w:cs="Courier New"/>
+                <w:sz w:val="14"/>
+              </w:rPr>
+              <w:t>Jika</w:t>
+            </w:r>
+            <w:proofErr w:type="spellEnd"/>
+            <w:r>
+              <w:rPr>
+                <w:rFonts w:ascii="Courier New" w:hAnsi="Courier New" w:cs="Courier New"/>
+                <w:sz w:val="14"/>
+              </w:rPr>
+              <w:t xml:space="preserve"> Tab Invoice SET ‘’ ELSE </w:t>
             </w:r>
             <w:r>
               <w:rPr>
@@ -4748,12 +5356,21 @@
                 <w:sz w:val="14"/>
               </w:rPr>
             </w:pPr>
-            <w:r>
-              <w:rPr>
-                <w:rFonts w:ascii="Courier New" w:hAnsi="Courier New" w:cs="Courier New"/>
-                <w:sz w:val="14"/>
-              </w:rPr>
-              <w:t>Jalankan REFRESH PROCESS</w:t>
+            <w:proofErr w:type="spellStart"/>
+            <w:r>
+              <w:rPr>
+                <w:rFonts w:ascii="Courier New" w:hAnsi="Courier New" w:cs="Courier New"/>
+                <w:sz w:val="14"/>
+              </w:rPr>
+              <w:t>Jalankan</w:t>
+            </w:r>
+            <w:proofErr w:type="spellEnd"/>
+            <w:r>
+              <w:rPr>
+                <w:rFonts w:ascii="Courier New" w:hAnsi="Courier New" w:cs="Courier New"/>
+                <w:sz w:val="14"/>
+              </w:rPr>
+              <w:t xml:space="preserve"> REFRESH PROCESS</w:t>
             </w:r>
           </w:p>
         </w:tc>
@@ -4792,12 +5409,21 @@
                 <w:sz w:val="14"/>
               </w:rPr>
             </w:pPr>
-            <w:r>
-              <w:rPr>
-                <w:rFonts w:ascii="Courier New" w:hAnsi="Courier New" w:cs="Courier New"/>
-                <w:sz w:val="14"/>
-              </w:rPr>
-              <w:t xml:space="preserve">Jalankan </w:t>
+            <w:proofErr w:type="spellStart"/>
+            <w:r>
+              <w:rPr>
+                <w:rFonts w:ascii="Courier New" w:hAnsi="Courier New" w:cs="Courier New"/>
+                <w:sz w:val="14"/>
+              </w:rPr>
+              <w:t>Jalankan</w:t>
+            </w:r>
+            <w:proofErr w:type="spellEnd"/>
+            <w:r>
+              <w:rPr>
+                <w:rFonts w:ascii="Courier New" w:hAnsi="Courier New" w:cs="Courier New"/>
+                <w:sz w:val="14"/>
+              </w:rPr>
+              <w:t xml:space="preserve"> </w:t>
             </w:r>
             <w:r>
               <w:rPr>
@@ -6315,7 +6941,7 @@
                 <w:sz w:val="14"/>
               </w:rPr>
             </w:pPr>
-            <w:bookmarkStart w:id="3" w:name="_Hlk156912974"/>
+            <w:bookmarkStart w:id="2" w:name="_Hlk156912974"/>
           </w:p>
         </w:tc>
         <w:tc>
@@ -6514,7 +7140,7 @@
         </w:tc>
       </w:tr>
     </w:tbl>
-    <w:bookmarkEnd w:id="3"/>
+    <w:bookmarkEnd w:id="2"/>
     <w:p>
       <w:pPr>
         <w:pStyle w:val="Heading2"/>
@@ -6533,15 +7159,21 @@
     <w:p>
       <w:pPr>
         <w:pStyle w:val="Heading3"/>
-        <w:rPr>
-          <w:lang w:val="id-ID"/>
-        </w:rPr>
       </w:pPr>
       <w:r>
         <w:rPr>
           <w:lang w:val="id-ID"/>
         </w:rPr>
         <w:t>USER INTERFACE</w:t>
+      </w:r>
+      <w:r>
+        <w:t xml:space="preserve"> </w:t>
+      </w:r>
+      <w:r>
+        <w:rPr>
+          <w:color w:val="FF0000"/>
+        </w:rPr>
+        <w:t>CR01</w:t>
       </w:r>
     </w:p>
     <w:p>
@@ -6558,10 +7190,10 @@
           <w:noProof/>
         </w:rPr>
         <w:drawing>
-          <wp:inline distT="0" distB="0" distL="0" distR="0" wp14:anchorId="233D903E" wp14:editId="3FA95518">
-            <wp:extent cx="5943600" cy="2915544"/>
+          <wp:inline distT="0" distB="0" distL="0" distR="0" wp14:anchorId="61938097" wp14:editId="35A265E1">
+            <wp:extent cx="5943600" cy="3087935"/>
             <wp:effectExtent l="0" t="0" r="0" b="0"/>
-            <wp:docPr id="8" name="Picture 8"/>
+            <wp:docPr id="3" name="Picture 3"/>
             <wp:cNvGraphicFramePr>
               <a:graphicFrameLocks xmlns:a="http://schemas.openxmlformats.org/drawingml/2006/main" noChangeAspect="1"/>
             </wp:cNvGraphicFramePr>
@@ -6569,7 +7201,7 @@
               <a:graphicData uri="http://schemas.openxmlformats.org/drawingml/2006/picture">
                 <pic:pic xmlns:pic="http://schemas.openxmlformats.org/drawingml/2006/picture">
                   <pic:nvPicPr>
-                    <pic:cNvPr id="0" name="Picture 5"/>
+                    <pic:cNvPr id="0" name="Picture 2"/>
                     <pic:cNvPicPr>
                       <a:picLocks noChangeAspect="1" noChangeArrowheads="1"/>
                     </pic:cNvPicPr>
@@ -6590,7 +7222,7 @@
                   <pic:spPr bwMode="auto">
                     <a:xfrm>
                       <a:off x="0" y="0"/>
-                      <a:ext cx="5943600" cy="2915544"/>
+                      <a:ext cx="5943600" cy="3087935"/>
                     </a:xfrm>
                     <a:prstGeom prst="rect">
                       <a:avLst/>
@@ -6738,12 +7370,21 @@
                 <w:sz w:val="14"/>
               </w:rPr>
             </w:pPr>
-            <w:r>
-              <w:rPr>
-                <w:rFonts w:ascii="Courier New" w:hAnsi="Courier New" w:cs="Courier New"/>
-                <w:sz w:val="14"/>
-              </w:rPr>
-              <w:t>Jalankan PRINT PROCESS</w:t>
+            <w:proofErr w:type="spellStart"/>
+            <w:r>
+              <w:rPr>
+                <w:rFonts w:ascii="Courier New" w:hAnsi="Courier New" w:cs="Courier New"/>
+                <w:sz w:val="14"/>
+              </w:rPr>
+              <w:t>Jalankan</w:t>
+            </w:r>
+            <w:proofErr w:type="spellEnd"/>
+            <w:r>
+              <w:rPr>
+                <w:rFonts w:ascii="Courier New" w:hAnsi="Courier New" w:cs="Courier New"/>
+                <w:sz w:val="14"/>
+              </w:rPr>
+              <w:t xml:space="preserve"> PRINT PROCESS</w:t>
             </w:r>
           </w:p>
         </w:tc>
@@ -6764,7 +7405,39 @@
                 <w:rFonts w:ascii="Courier New" w:hAnsi="Courier New" w:cs="Courier New"/>
                 <w:sz w:val="14"/>
               </w:rPr>
-              <w:t>Enabled Jika ada data di grid</w:t>
+              <w:t xml:space="preserve">Enabled </w:t>
+            </w:r>
+            <w:proofErr w:type="spellStart"/>
+            <w:r>
+              <w:rPr>
+                <w:rFonts w:ascii="Courier New" w:hAnsi="Courier New" w:cs="Courier New"/>
+                <w:sz w:val="14"/>
+              </w:rPr>
+              <w:t>Jika</w:t>
+            </w:r>
+            <w:proofErr w:type="spellEnd"/>
+            <w:r>
+              <w:rPr>
+                <w:rFonts w:ascii="Courier New" w:hAnsi="Courier New" w:cs="Courier New"/>
+                <w:sz w:val="14"/>
+              </w:rPr>
+              <w:t xml:space="preserve"> </w:t>
+            </w:r>
+            <w:proofErr w:type="spellStart"/>
+            <w:r>
+              <w:rPr>
+                <w:rFonts w:ascii="Courier New" w:hAnsi="Courier New" w:cs="Courier New"/>
+                <w:sz w:val="14"/>
+              </w:rPr>
+              <w:t>ada</w:t>
+            </w:r>
+            <w:proofErr w:type="spellEnd"/>
+            <w:r>
+              <w:rPr>
+                <w:rFonts w:ascii="Courier New" w:hAnsi="Courier New" w:cs="Courier New"/>
+                <w:sz w:val="14"/>
+              </w:rPr>
+              <w:t xml:space="preserve"> data di grid</w:t>
             </w:r>
           </w:p>
         </w:tc>
@@ -6803,12 +7476,21 @@
                 <w:sz w:val="14"/>
               </w:rPr>
             </w:pPr>
-            <w:r>
-              <w:rPr>
-                <w:rFonts w:ascii="Courier New" w:hAnsi="Courier New" w:cs="Courier New"/>
-                <w:sz w:val="14"/>
-              </w:rPr>
-              <w:t>Jalankan DISTRIBUTE PROCESS</w:t>
+            <w:proofErr w:type="spellStart"/>
+            <w:r>
+              <w:rPr>
+                <w:rFonts w:ascii="Courier New" w:hAnsi="Courier New" w:cs="Courier New"/>
+                <w:sz w:val="14"/>
+              </w:rPr>
+              <w:t>Jalankan</w:t>
+            </w:r>
+            <w:proofErr w:type="spellEnd"/>
+            <w:r>
+              <w:rPr>
+                <w:rFonts w:ascii="Courier New" w:hAnsi="Courier New" w:cs="Courier New"/>
+                <w:sz w:val="14"/>
+              </w:rPr>
+              <w:t xml:space="preserve"> DISTRIBUTE PROCESS</w:t>
             </w:r>
           </w:p>
         </w:tc>
@@ -6829,7 +7511,39 @@
                 <w:rFonts w:ascii="Courier New" w:hAnsi="Courier New" w:cs="Courier New"/>
                 <w:sz w:val="14"/>
               </w:rPr>
-              <w:t>Enabled Jika ada data di grid</w:t>
+              <w:t xml:space="preserve">Enabled </w:t>
+            </w:r>
+            <w:proofErr w:type="spellStart"/>
+            <w:r>
+              <w:rPr>
+                <w:rFonts w:ascii="Courier New" w:hAnsi="Courier New" w:cs="Courier New"/>
+                <w:sz w:val="14"/>
+              </w:rPr>
+              <w:t>Jika</w:t>
+            </w:r>
+            <w:proofErr w:type="spellEnd"/>
+            <w:r>
+              <w:rPr>
+                <w:rFonts w:ascii="Courier New" w:hAnsi="Courier New" w:cs="Courier New"/>
+                <w:sz w:val="14"/>
+              </w:rPr>
+              <w:t xml:space="preserve"> </w:t>
+            </w:r>
+            <w:proofErr w:type="spellStart"/>
+            <w:r>
+              <w:rPr>
+                <w:rFonts w:ascii="Courier New" w:hAnsi="Courier New" w:cs="Courier New"/>
+                <w:sz w:val="14"/>
+              </w:rPr>
+              <w:t>ada</w:t>
+            </w:r>
+            <w:proofErr w:type="spellEnd"/>
+            <w:r>
+              <w:rPr>
+                <w:rFonts w:ascii="Courier New" w:hAnsi="Courier New" w:cs="Courier New"/>
+                <w:sz w:val="14"/>
+              </w:rPr>
+              <w:t xml:space="preserve"> data di grid</w:t>
             </w:r>
           </w:p>
         </w:tc>
@@ -6868,12 +7582,21 @@
                 <w:sz w:val="14"/>
               </w:rPr>
             </w:pPr>
-            <w:r>
-              <w:rPr>
-                <w:rFonts w:ascii="Courier New" w:hAnsi="Courier New" w:cs="Courier New"/>
-                <w:sz w:val="14"/>
-              </w:rPr>
-              <w:t>Jalankan CANCEL PROCESS</w:t>
+            <w:proofErr w:type="spellStart"/>
+            <w:r>
+              <w:rPr>
+                <w:rFonts w:ascii="Courier New" w:hAnsi="Courier New" w:cs="Courier New"/>
+                <w:sz w:val="14"/>
+              </w:rPr>
+              <w:t>Jalankan</w:t>
+            </w:r>
+            <w:proofErr w:type="spellEnd"/>
+            <w:r>
+              <w:rPr>
+                <w:rFonts w:ascii="Courier New" w:hAnsi="Courier New" w:cs="Courier New"/>
+                <w:sz w:val="14"/>
+              </w:rPr>
+              <w:t xml:space="preserve"> CANCEL PROCESS</w:t>
             </w:r>
           </w:p>
         </w:tc>
@@ -6894,7 +7617,39 @@
                 <w:rFonts w:ascii="Courier New" w:hAnsi="Courier New" w:cs="Courier New"/>
                 <w:sz w:val="14"/>
               </w:rPr>
-              <w:t>Enabled Jika ada data di grid</w:t>
+              <w:t xml:space="preserve">Enabled </w:t>
+            </w:r>
+            <w:proofErr w:type="spellStart"/>
+            <w:r>
+              <w:rPr>
+                <w:rFonts w:ascii="Courier New" w:hAnsi="Courier New" w:cs="Courier New"/>
+                <w:sz w:val="14"/>
+              </w:rPr>
+              <w:t>Jika</w:t>
+            </w:r>
+            <w:proofErr w:type="spellEnd"/>
+            <w:r>
+              <w:rPr>
+                <w:rFonts w:ascii="Courier New" w:hAnsi="Courier New" w:cs="Courier New"/>
+                <w:sz w:val="14"/>
+              </w:rPr>
+              <w:t xml:space="preserve"> </w:t>
+            </w:r>
+            <w:proofErr w:type="spellStart"/>
+            <w:r>
+              <w:rPr>
+                <w:rFonts w:ascii="Courier New" w:hAnsi="Courier New" w:cs="Courier New"/>
+                <w:sz w:val="14"/>
+              </w:rPr>
+              <w:t>ada</w:t>
+            </w:r>
+            <w:proofErr w:type="spellEnd"/>
+            <w:r>
+              <w:rPr>
+                <w:rFonts w:ascii="Courier New" w:hAnsi="Courier New" w:cs="Courier New"/>
+                <w:sz w:val="14"/>
+              </w:rPr>
+              <w:t xml:space="preserve"> data di grid</w:t>
             </w:r>
           </w:p>
         </w:tc>
@@ -7984,6 +8739,7 @@
                 <w:rFonts w:ascii="Courier New" w:hAnsi="Courier New" w:cs="Courier New"/>
                 <w:sz w:val="14"/>
               </w:rPr>
+              <w:lastRenderedPageBreak/>
               <w:t>Customer Name</w:t>
             </w:r>
           </w:p>
@@ -8141,7 +8897,6 @@
                 <w:rFonts w:ascii="Courier New" w:hAnsi="Courier New" w:cs="Courier New"/>
                 <w:sz w:val="14"/>
               </w:rPr>
-              <w:lastRenderedPageBreak/>
               <w:t xml:space="preserve">Print </w:t>
             </w:r>
             <w:r>
@@ -8512,8 +9267,17 @@
                 <w:rFonts w:ascii="Courier New" w:hAnsi="Courier New" w:cs="Courier New"/>
                 <w:sz w:val="14"/>
               </w:rPr>
-              <w:t>Please choose date !</w:t>
-            </w:r>
+              <w:t xml:space="preserve">Please choose </w:t>
+            </w:r>
+            <w:proofErr w:type="gramStart"/>
+            <w:r>
+              <w:rPr>
+                <w:rFonts w:ascii="Courier New" w:hAnsi="Courier New" w:cs="Courier New"/>
+                <w:sz w:val="14"/>
+              </w:rPr>
+              <w:t>date !</w:t>
+            </w:r>
+            <w:proofErr w:type="gramEnd"/>
           </w:p>
         </w:tc>
       </w:tr>
@@ -8622,7 +9386,15 @@
                 <w:rFonts w:ascii="Courier New" w:hAnsi="Courier New" w:cs="Courier New"/>
                 <w:sz w:val="14"/>
               </w:rPr>
-              <w:t>Create Receipt</w:t>
+              <w:t xml:space="preserve">Create </w:t>
+            </w:r>
+            <w:proofErr w:type="gramStart"/>
+            <w:r>
+              <w:rPr>
+                <w:rFonts w:ascii="Courier New" w:hAnsi="Courier New" w:cs="Courier New"/>
+                <w:sz w:val="14"/>
+              </w:rPr>
+              <w:t>Receipt</w:t>
             </w:r>
             <w:r>
               <w:rPr>
@@ -8631,6 +9403,7 @@
               </w:rPr>
               <w:t xml:space="preserve"> !</w:t>
             </w:r>
+            <w:proofErr w:type="gramEnd"/>
           </w:p>
         </w:tc>
       </w:tr>
@@ -9452,18 +10225,30 @@
                 <w:lang w:val="en-ID"/>
               </w:rPr>
               <w:tab/>
-              <w:t>[varchar]</w:t>
-            </w:r>
-            <w:r>
-              <w:rPr>
-                <w:rFonts w:ascii="Courier New" w:hAnsi="Courier New" w:cs="Courier New"/>
-                <w:color w:val="808080"/>
+              <w:t>[varchar</w:t>
+            </w:r>
+            <w:proofErr w:type="gramStart"/>
+            <w:r>
+              <w:rPr>
+                <w:rFonts w:ascii="Courier New" w:hAnsi="Courier New" w:cs="Courier New"/>
+                <w:color w:val="000000"/>
                 <w:sz w:val="14"/>
                 <w:szCs w:val="14"/>
                 <w:lang w:val="en-ID"/>
               </w:rPr>
+              <w:t>]</w:t>
+            </w:r>
+            <w:r>
+              <w:rPr>
+                <w:rFonts w:ascii="Courier New" w:hAnsi="Courier New" w:cs="Courier New"/>
+                <w:color w:val="808080"/>
+                <w:sz w:val="14"/>
+                <w:szCs w:val="14"/>
+                <w:lang w:val="en-ID"/>
+              </w:rPr>
               <w:t>(</w:t>
             </w:r>
+            <w:proofErr w:type="gramEnd"/>
             <w:r>
               <w:rPr>
                 <w:rFonts w:ascii="Courier New" w:hAnsi="Courier New" w:cs="Courier New"/>
@@ -9570,18 +10355,30 @@
                 <w:lang w:val="en-ID"/>
               </w:rPr>
               <w:tab/>
-              <w:t>[varchar]</w:t>
-            </w:r>
-            <w:r>
-              <w:rPr>
-                <w:rFonts w:ascii="Courier New" w:hAnsi="Courier New" w:cs="Courier New"/>
-                <w:color w:val="808080"/>
+              <w:t>[varchar</w:t>
+            </w:r>
+            <w:proofErr w:type="gramStart"/>
+            <w:r>
+              <w:rPr>
+                <w:rFonts w:ascii="Courier New" w:hAnsi="Courier New" w:cs="Courier New"/>
+                <w:color w:val="000000"/>
                 <w:sz w:val="14"/>
                 <w:szCs w:val="14"/>
                 <w:lang w:val="en-ID"/>
               </w:rPr>
+              <w:t>]</w:t>
+            </w:r>
+            <w:r>
+              <w:rPr>
+                <w:rFonts w:ascii="Courier New" w:hAnsi="Courier New" w:cs="Courier New"/>
+                <w:color w:val="808080"/>
+                <w:sz w:val="14"/>
+                <w:szCs w:val="14"/>
+                <w:lang w:val="en-ID"/>
+              </w:rPr>
               <w:t>(</w:t>
             </w:r>
+            <w:proofErr w:type="gramEnd"/>
             <w:r>
               <w:rPr>
                 <w:rFonts w:ascii="Courier New" w:hAnsi="Courier New" w:cs="Courier New"/>
@@ -9688,18 +10485,30 @@
                 <w:lang w:val="en-ID"/>
               </w:rPr>
               <w:tab/>
-              <w:t>[varchar]</w:t>
-            </w:r>
-            <w:r>
-              <w:rPr>
-                <w:rFonts w:ascii="Courier New" w:hAnsi="Courier New" w:cs="Courier New"/>
-                <w:color w:val="808080"/>
+              <w:t>[varchar</w:t>
+            </w:r>
+            <w:proofErr w:type="gramStart"/>
+            <w:r>
+              <w:rPr>
+                <w:rFonts w:ascii="Courier New" w:hAnsi="Courier New" w:cs="Courier New"/>
+                <w:color w:val="000000"/>
                 <w:sz w:val="14"/>
                 <w:szCs w:val="14"/>
                 <w:lang w:val="en-ID"/>
               </w:rPr>
+              <w:t>]</w:t>
+            </w:r>
+            <w:r>
+              <w:rPr>
+                <w:rFonts w:ascii="Courier New" w:hAnsi="Courier New" w:cs="Courier New"/>
+                <w:color w:val="808080"/>
+                <w:sz w:val="14"/>
+                <w:szCs w:val="14"/>
+                <w:lang w:val="en-ID"/>
+              </w:rPr>
               <w:t>(</w:t>
             </w:r>
+            <w:proofErr w:type="gramEnd"/>
             <w:r>
               <w:rPr>
                 <w:rFonts w:ascii="Courier New" w:hAnsi="Courier New" w:cs="Courier New"/>
@@ -9806,18 +10615,30 @@
                 <w:lang w:val="en-ID"/>
               </w:rPr>
               <w:tab/>
-              <w:t>[varchar]</w:t>
-            </w:r>
-            <w:r>
-              <w:rPr>
-                <w:rFonts w:ascii="Courier New" w:hAnsi="Courier New" w:cs="Courier New"/>
-                <w:color w:val="808080"/>
+              <w:t>[varchar</w:t>
+            </w:r>
+            <w:proofErr w:type="gramStart"/>
+            <w:r>
+              <w:rPr>
+                <w:rFonts w:ascii="Courier New" w:hAnsi="Courier New" w:cs="Courier New"/>
+                <w:color w:val="000000"/>
                 <w:sz w:val="14"/>
                 <w:szCs w:val="14"/>
                 <w:lang w:val="en-ID"/>
               </w:rPr>
+              <w:t>]</w:t>
+            </w:r>
+            <w:r>
+              <w:rPr>
+                <w:rFonts w:ascii="Courier New" w:hAnsi="Courier New" w:cs="Courier New"/>
+                <w:color w:val="808080"/>
+                <w:sz w:val="14"/>
+                <w:szCs w:val="14"/>
+                <w:lang w:val="en-ID"/>
+              </w:rPr>
               <w:t>(</w:t>
             </w:r>
+            <w:proofErr w:type="gramEnd"/>
             <w:r>
               <w:rPr>
                 <w:rFonts w:ascii="Courier New" w:hAnsi="Courier New" w:cs="Courier New"/>
@@ -9934,18 +10755,30 @@
                 <w:lang w:val="en-ID"/>
               </w:rPr>
               <w:tab/>
-              <w:t>[varchar]</w:t>
-            </w:r>
-            <w:r>
-              <w:rPr>
-                <w:rFonts w:ascii="Courier New" w:hAnsi="Courier New" w:cs="Courier New"/>
-                <w:color w:val="808080"/>
+              <w:t>[varchar</w:t>
+            </w:r>
+            <w:proofErr w:type="gramStart"/>
+            <w:r>
+              <w:rPr>
+                <w:rFonts w:ascii="Courier New" w:hAnsi="Courier New" w:cs="Courier New"/>
+                <w:color w:val="000000"/>
                 <w:sz w:val="14"/>
                 <w:szCs w:val="14"/>
                 <w:lang w:val="en-ID"/>
               </w:rPr>
+              <w:t>]</w:t>
+            </w:r>
+            <w:r>
+              <w:rPr>
+                <w:rFonts w:ascii="Courier New" w:hAnsi="Courier New" w:cs="Courier New"/>
+                <w:color w:val="808080"/>
+                <w:sz w:val="14"/>
+                <w:szCs w:val="14"/>
+                <w:lang w:val="en-ID"/>
+              </w:rPr>
               <w:t>(</w:t>
             </w:r>
+            <w:proofErr w:type="gramEnd"/>
             <w:r>
               <w:rPr>
                 <w:rFonts w:ascii="Courier New" w:hAnsi="Courier New" w:cs="Courier New"/>
@@ -10100,12 +10933,21 @@
                 <w:lang w:val="id-ID"/>
               </w:rPr>
             </w:pPr>
-            <w:r>
-              <w:rPr>
-                <w:rFonts w:ascii="Courier New" w:hAnsi="Courier New" w:cs="Courier New"/>
-                <w:sz w:val="14"/>
-              </w:rPr>
-              <w:t xml:space="preserve">Jalankan </w:t>
+            <w:proofErr w:type="spellStart"/>
+            <w:r>
+              <w:rPr>
+                <w:rFonts w:ascii="Courier New" w:hAnsi="Courier New" w:cs="Courier New"/>
+                <w:sz w:val="14"/>
+              </w:rPr>
+              <w:t>Jalankan</w:t>
+            </w:r>
+            <w:proofErr w:type="spellEnd"/>
+            <w:r>
+              <w:rPr>
+                <w:rFonts w:ascii="Courier New" w:hAnsi="Courier New" w:cs="Courier New"/>
+                <w:sz w:val="14"/>
+              </w:rPr>
+              <w:t xml:space="preserve"> </w:t>
             </w:r>
             <w:r>
               <w:rPr>
@@ -10126,7 +10968,71 @@
                 <w:rFonts w:ascii="Courier New" w:hAnsi="Courier New" w:cs="Courier New"/>
                 <w:sz w:val="14"/>
               </w:rPr>
-              <w:t xml:space="preserve"> dengan parameter, simpan hasil ke VAR_RESULT</w:t>
+              <w:t xml:space="preserve"> </w:t>
+            </w:r>
+            <w:proofErr w:type="spellStart"/>
+            <w:r>
+              <w:rPr>
+                <w:rFonts w:ascii="Courier New" w:hAnsi="Courier New" w:cs="Courier New"/>
+                <w:sz w:val="14"/>
+              </w:rPr>
+              <w:t>dengan</w:t>
+            </w:r>
+            <w:proofErr w:type="spellEnd"/>
+            <w:r>
+              <w:rPr>
+                <w:rFonts w:ascii="Courier New" w:hAnsi="Courier New" w:cs="Courier New"/>
+                <w:sz w:val="14"/>
+              </w:rPr>
+              <w:t xml:space="preserve"> parameter, </w:t>
+            </w:r>
+            <w:proofErr w:type="spellStart"/>
+            <w:r>
+              <w:rPr>
+                <w:rFonts w:ascii="Courier New" w:hAnsi="Courier New" w:cs="Courier New"/>
+                <w:sz w:val="14"/>
+              </w:rPr>
+              <w:t>simpan</w:t>
+            </w:r>
+            <w:proofErr w:type="spellEnd"/>
+            <w:r>
+              <w:rPr>
+                <w:rFonts w:ascii="Courier New" w:hAnsi="Courier New" w:cs="Courier New"/>
+                <w:sz w:val="14"/>
+              </w:rPr>
+              <w:t xml:space="preserve"> </w:t>
+            </w:r>
+            <w:proofErr w:type="spellStart"/>
+            <w:r>
+              <w:rPr>
+                <w:rFonts w:ascii="Courier New" w:hAnsi="Courier New" w:cs="Courier New"/>
+                <w:sz w:val="14"/>
+              </w:rPr>
+              <w:t>hasil</w:t>
+            </w:r>
+            <w:proofErr w:type="spellEnd"/>
+            <w:r>
+              <w:rPr>
+                <w:rFonts w:ascii="Courier New" w:hAnsi="Courier New" w:cs="Courier New"/>
+                <w:sz w:val="14"/>
+              </w:rPr>
+              <w:t xml:space="preserve"> </w:t>
+            </w:r>
+            <w:proofErr w:type="spellStart"/>
+            <w:r>
+              <w:rPr>
+                <w:rFonts w:ascii="Courier New" w:hAnsi="Courier New" w:cs="Courier New"/>
+                <w:sz w:val="14"/>
+              </w:rPr>
+              <w:t>ke</w:t>
+            </w:r>
+            <w:proofErr w:type="spellEnd"/>
+            <w:r>
+              <w:rPr>
+                <w:rFonts w:ascii="Courier New" w:hAnsi="Courier New" w:cs="Courier New"/>
+                <w:sz w:val="14"/>
+              </w:rPr>
+              <w:t xml:space="preserve"> VAR_RESULT</w:t>
             </w:r>
           </w:p>
           <w:p>
@@ -10308,7 +11214,23 @@
                 <w:rFonts w:ascii="Courier New" w:eastAsia="Calibri" w:hAnsi="Courier New" w:cs="Courier New"/>
                 <w:sz w:val="14"/>
               </w:rPr>
-              <w:t>Get Error message dari library and display</w:t>
+              <w:t xml:space="preserve">Get Error message </w:t>
+            </w:r>
+            <w:proofErr w:type="spellStart"/>
+            <w:r>
+              <w:rPr>
+                <w:rFonts w:ascii="Courier New" w:eastAsia="Calibri" w:hAnsi="Courier New" w:cs="Courier New"/>
+                <w:sz w:val="14"/>
+              </w:rPr>
+              <w:t>dari</w:t>
+            </w:r>
+            <w:proofErr w:type="spellEnd"/>
+            <w:r>
+              <w:rPr>
+                <w:rFonts w:ascii="Courier New" w:eastAsia="Calibri" w:hAnsi="Courier New" w:cs="Courier New"/>
+                <w:sz w:val="14"/>
+              </w:rPr>
+              <w:t xml:space="preserve"> library and display</w:t>
             </w:r>
           </w:p>
           <w:p>
@@ -10324,12 +11246,21 @@
                 <w:lang w:val="id-ID"/>
               </w:rPr>
             </w:pPr>
-            <w:r>
-              <w:rPr>
-                <w:rFonts w:ascii="Courier New" w:hAnsi="Courier New" w:cs="Courier New"/>
-                <w:sz w:val="14"/>
-              </w:rPr>
-              <w:t>Jalankan REFRESH PROCESS</w:t>
+            <w:proofErr w:type="spellStart"/>
+            <w:r>
+              <w:rPr>
+                <w:rFonts w:ascii="Courier New" w:hAnsi="Courier New" w:cs="Courier New"/>
+                <w:sz w:val="14"/>
+              </w:rPr>
+              <w:t>Jalankan</w:t>
+            </w:r>
+            <w:proofErr w:type="spellEnd"/>
+            <w:r>
+              <w:rPr>
+                <w:rFonts w:ascii="Courier New" w:hAnsi="Courier New" w:cs="Courier New"/>
+                <w:sz w:val="14"/>
+              </w:rPr>
+              <w:t xml:space="preserve"> REFRESH PROCESS</w:t>
             </w:r>
           </w:p>
           <w:p>
@@ -10371,6 +11302,7 @@
         </w:rPr>
       </w:pPr>
       <w:r>
+        <w:lastRenderedPageBreak/>
         <w:t>CANCEL</w:t>
       </w:r>
       <w:r>
@@ -10501,15 +11433,16 @@
               <w:pStyle w:val="NoSpacing"/>
               <w:rPr>
                 <w:rFonts w:ascii="Courier New" w:hAnsi="Courier New" w:cs="Courier New"/>
-                <w:sz w:val="14"/>
-              </w:rPr>
-            </w:pPr>
-            <w:r>
-              <w:rPr>
-                <w:rFonts w:ascii="Courier New" w:hAnsi="Courier New" w:cs="Courier New"/>
-                <w:sz w:val="14"/>
-              </w:rPr>
-              <w:lastRenderedPageBreak/>
+                <w:strike/>
+                <w:sz w:val="14"/>
+              </w:rPr>
+            </w:pPr>
+            <w:r>
+              <w:rPr>
+                <w:rFonts w:ascii="Courier New" w:hAnsi="Courier New" w:cs="Courier New"/>
+                <w:strike/>
+                <w:sz w:val="14"/>
+              </w:rPr>
               <w:t>Date</w:t>
             </w:r>
           </w:p>
@@ -10527,12 +11460,14 @@
               <w:pStyle w:val="NoSpacing"/>
               <w:rPr>
                 <w:rFonts w:ascii="Courier New" w:hAnsi="Courier New" w:cs="Courier New"/>
-                <w:sz w:val="14"/>
-              </w:rPr>
-            </w:pPr>
-            <w:r>
-              <w:rPr>
-                <w:rFonts w:ascii="Courier New" w:hAnsi="Courier New" w:cs="Courier New"/>
+                <w:strike/>
+                <w:sz w:val="14"/>
+              </w:rPr>
+            </w:pPr>
+            <w:r>
+              <w:rPr>
+                <w:rFonts w:ascii="Courier New" w:hAnsi="Courier New" w:cs="Courier New"/>
+                <w:strike/>
                 <w:sz w:val="14"/>
               </w:rPr>
               <w:t>Empty</w:t>
@@ -10551,15 +11486,45 @@
               <w:pStyle w:val="NoSpacing"/>
               <w:rPr>
                 <w:rFonts w:ascii="Courier New" w:hAnsi="Courier New" w:cs="Courier New"/>
-                <w:sz w:val="14"/>
-              </w:rPr>
-            </w:pPr>
-            <w:r>
-              <w:rPr>
-                <w:rFonts w:ascii="Courier New" w:hAnsi="Courier New" w:cs="Courier New"/>
-                <w:sz w:val="14"/>
-              </w:rPr>
-              <w:t>Please choose date !</w:t>
+                <w:strike/>
+                <w:sz w:val="14"/>
+              </w:rPr>
+            </w:pPr>
+            <w:r>
+              <w:rPr>
+                <w:rFonts w:ascii="Courier New" w:hAnsi="Courier New" w:cs="Courier New"/>
+                <w:strike/>
+                <w:sz w:val="14"/>
+              </w:rPr>
+              <w:t xml:space="preserve">Please choose </w:t>
+            </w:r>
+            <w:proofErr w:type="gramStart"/>
+            <w:r>
+              <w:rPr>
+                <w:rFonts w:ascii="Courier New" w:hAnsi="Courier New" w:cs="Courier New"/>
+                <w:strike/>
+                <w:sz w:val="14"/>
+              </w:rPr>
+              <w:t>date !</w:t>
+            </w:r>
+            <w:r>
+              <w:rPr>
+                <w:rFonts w:ascii="Courier New" w:hAnsi="Courier New" w:cs="Courier New"/>
+                <w:strike/>
+                <w:color w:val="FF0000"/>
+                <w:sz w:val="14"/>
+              </w:rPr>
+              <w:t>CR</w:t>
+            </w:r>
+            <w:proofErr w:type="gramEnd"/>
+            <w:r>
+              <w:rPr>
+                <w:rFonts w:ascii="Courier New" w:hAnsi="Courier New" w:cs="Courier New"/>
+                <w:strike/>
+                <w:color w:val="FF0000"/>
+                <w:sz w:val="14"/>
+              </w:rPr>
+              <w:t>01</w:t>
             </w:r>
           </w:p>
         </w:tc>
@@ -10634,22 +11599,17 @@
                 <w:rFonts w:ascii="Courier New" w:hAnsi="Courier New" w:cs="Courier New"/>
                 <w:sz w:val="14"/>
               </w:rPr>
-              <w:t xml:space="preserve">Please select at least 1(one)to </w:t>
-            </w:r>
-            <w:r>
-              <w:rPr>
-                <w:rFonts w:ascii="Courier New" w:hAnsi="Courier New" w:cs="Courier New"/>
-                <w:sz w:val="14"/>
-              </w:rPr>
-              <w:t>Cancel</w:t>
-            </w:r>
-            <w:r>
-              <w:rPr>
-                <w:rFonts w:ascii="Courier New" w:hAnsi="Courier New" w:cs="Courier New"/>
-                <w:sz w:val="14"/>
-              </w:rPr>
-              <w:t xml:space="preserve"> Receipt !</w:t>
-            </w:r>
+              <w:t xml:space="preserve">Please select at least 1(one)to Cancel </w:t>
+            </w:r>
+            <w:proofErr w:type="gramStart"/>
+            <w:r>
+              <w:rPr>
+                <w:rFonts w:ascii="Courier New" w:hAnsi="Courier New" w:cs="Courier New"/>
+                <w:sz w:val="14"/>
+              </w:rPr>
+              <w:t>Receipt !</w:t>
+            </w:r>
+            <w:proofErr w:type="gramEnd"/>
           </w:p>
         </w:tc>
       </w:tr>
@@ -11484,18 +12444,30 @@
                 <w:lang w:val="en-ID"/>
               </w:rPr>
               <w:tab/>
-              <w:t>[varchar]</w:t>
-            </w:r>
-            <w:r>
-              <w:rPr>
-                <w:rFonts w:ascii="Courier New" w:hAnsi="Courier New" w:cs="Courier New"/>
-                <w:color w:val="808080"/>
+              <w:t>[varchar</w:t>
+            </w:r>
+            <w:proofErr w:type="gramStart"/>
+            <w:r>
+              <w:rPr>
+                <w:rFonts w:ascii="Courier New" w:hAnsi="Courier New" w:cs="Courier New"/>
+                <w:color w:val="000000"/>
                 <w:sz w:val="14"/>
                 <w:szCs w:val="14"/>
                 <w:lang w:val="en-ID"/>
               </w:rPr>
+              <w:t>]</w:t>
+            </w:r>
+            <w:r>
+              <w:rPr>
+                <w:rFonts w:ascii="Courier New" w:hAnsi="Courier New" w:cs="Courier New"/>
+                <w:color w:val="808080"/>
+                <w:sz w:val="14"/>
+                <w:szCs w:val="14"/>
+                <w:lang w:val="en-ID"/>
+              </w:rPr>
               <w:t>(</w:t>
             </w:r>
+            <w:proofErr w:type="gramEnd"/>
             <w:r>
               <w:rPr>
                 <w:rFonts w:ascii="Courier New" w:hAnsi="Courier New" w:cs="Courier New"/>
@@ -11602,18 +12574,30 @@
                 <w:lang w:val="en-ID"/>
               </w:rPr>
               <w:tab/>
-              <w:t>[varchar]</w:t>
-            </w:r>
-            <w:r>
-              <w:rPr>
-                <w:rFonts w:ascii="Courier New" w:hAnsi="Courier New" w:cs="Courier New"/>
-                <w:color w:val="808080"/>
+              <w:t>[varchar</w:t>
+            </w:r>
+            <w:proofErr w:type="gramStart"/>
+            <w:r>
+              <w:rPr>
+                <w:rFonts w:ascii="Courier New" w:hAnsi="Courier New" w:cs="Courier New"/>
+                <w:color w:val="000000"/>
                 <w:sz w:val="14"/>
                 <w:szCs w:val="14"/>
                 <w:lang w:val="en-ID"/>
               </w:rPr>
+              <w:t>]</w:t>
+            </w:r>
+            <w:r>
+              <w:rPr>
+                <w:rFonts w:ascii="Courier New" w:hAnsi="Courier New" w:cs="Courier New"/>
+                <w:color w:val="808080"/>
+                <w:sz w:val="14"/>
+                <w:szCs w:val="14"/>
+                <w:lang w:val="en-ID"/>
+              </w:rPr>
               <w:t>(</w:t>
             </w:r>
+            <w:proofErr w:type="gramEnd"/>
             <w:r>
               <w:rPr>
                 <w:rFonts w:ascii="Courier New" w:hAnsi="Courier New" w:cs="Courier New"/>
@@ -11720,18 +12704,30 @@
                 <w:lang w:val="en-ID"/>
               </w:rPr>
               <w:tab/>
-              <w:t>[varchar]</w:t>
-            </w:r>
-            <w:r>
-              <w:rPr>
-                <w:rFonts w:ascii="Courier New" w:hAnsi="Courier New" w:cs="Courier New"/>
-                <w:color w:val="808080"/>
+              <w:t>[varchar</w:t>
+            </w:r>
+            <w:proofErr w:type="gramStart"/>
+            <w:r>
+              <w:rPr>
+                <w:rFonts w:ascii="Courier New" w:hAnsi="Courier New" w:cs="Courier New"/>
+                <w:color w:val="000000"/>
                 <w:sz w:val="14"/>
                 <w:szCs w:val="14"/>
                 <w:lang w:val="en-ID"/>
               </w:rPr>
+              <w:t>]</w:t>
+            </w:r>
+            <w:r>
+              <w:rPr>
+                <w:rFonts w:ascii="Courier New" w:hAnsi="Courier New" w:cs="Courier New"/>
+                <w:color w:val="808080"/>
+                <w:sz w:val="14"/>
+                <w:szCs w:val="14"/>
+                <w:lang w:val="en-ID"/>
+              </w:rPr>
               <w:t>(</w:t>
             </w:r>
+            <w:proofErr w:type="gramEnd"/>
             <w:r>
               <w:rPr>
                 <w:rFonts w:ascii="Courier New" w:hAnsi="Courier New" w:cs="Courier New"/>
@@ -11838,18 +12834,30 @@
                 <w:lang w:val="en-ID"/>
               </w:rPr>
               <w:tab/>
-              <w:t>[varchar]</w:t>
-            </w:r>
-            <w:r>
-              <w:rPr>
-                <w:rFonts w:ascii="Courier New" w:hAnsi="Courier New" w:cs="Courier New"/>
-                <w:color w:val="808080"/>
+              <w:t>[varchar</w:t>
+            </w:r>
+            <w:proofErr w:type="gramStart"/>
+            <w:r>
+              <w:rPr>
+                <w:rFonts w:ascii="Courier New" w:hAnsi="Courier New" w:cs="Courier New"/>
+                <w:color w:val="000000"/>
                 <w:sz w:val="14"/>
                 <w:szCs w:val="14"/>
                 <w:lang w:val="en-ID"/>
               </w:rPr>
+              <w:t>]</w:t>
+            </w:r>
+            <w:r>
+              <w:rPr>
+                <w:rFonts w:ascii="Courier New" w:hAnsi="Courier New" w:cs="Courier New"/>
+                <w:color w:val="808080"/>
+                <w:sz w:val="14"/>
+                <w:szCs w:val="14"/>
+                <w:lang w:val="en-ID"/>
+              </w:rPr>
               <w:t>(</w:t>
             </w:r>
+            <w:proofErr w:type="gramEnd"/>
             <w:r>
               <w:rPr>
                 <w:rFonts w:ascii="Courier New" w:hAnsi="Courier New" w:cs="Courier New"/>
@@ -11956,18 +12964,30 @@
                 <w:lang w:val="en-ID"/>
               </w:rPr>
               <w:tab/>
-              <w:t>[varchar]</w:t>
-            </w:r>
-            <w:r>
-              <w:rPr>
-                <w:rFonts w:ascii="Courier New" w:hAnsi="Courier New" w:cs="Courier New"/>
-                <w:color w:val="808080"/>
+              <w:t>[varchar</w:t>
+            </w:r>
+            <w:proofErr w:type="gramStart"/>
+            <w:r>
+              <w:rPr>
+                <w:rFonts w:ascii="Courier New" w:hAnsi="Courier New" w:cs="Courier New"/>
+                <w:color w:val="000000"/>
                 <w:sz w:val="14"/>
                 <w:szCs w:val="14"/>
                 <w:lang w:val="en-ID"/>
               </w:rPr>
+              <w:t>]</w:t>
+            </w:r>
+            <w:r>
+              <w:rPr>
+                <w:rFonts w:ascii="Courier New" w:hAnsi="Courier New" w:cs="Courier New"/>
+                <w:color w:val="808080"/>
+                <w:sz w:val="14"/>
+                <w:szCs w:val="14"/>
+                <w:lang w:val="en-ID"/>
+              </w:rPr>
               <w:t>(</w:t>
             </w:r>
+            <w:proofErr w:type="gramEnd"/>
             <w:r>
               <w:rPr>
                 <w:rFonts w:ascii="Courier New" w:hAnsi="Courier New" w:cs="Courier New"/>
@@ -12121,12 +13141,21 @@
                 <w:lang w:val="id-ID"/>
               </w:rPr>
             </w:pPr>
-            <w:r>
-              <w:rPr>
-                <w:rFonts w:ascii="Courier New" w:hAnsi="Courier New" w:cs="Courier New"/>
-                <w:sz w:val="14"/>
-              </w:rPr>
-              <w:t xml:space="preserve">Jalankan </w:t>
+            <w:proofErr w:type="spellStart"/>
+            <w:r>
+              <w:rPr>
+                <w:rFonts w:ascii="Courier New" w:hAnsi="Courier New" w:cs="Courier New"/>
+                <w:sz w:val="14"/>
+              </w:rPr>
+              <w:t>Jalankan</w:t>
+            </w:r>
+            <w:proofErr w:type="spellEnd"/>
+            <w:r>
+              <w:rPr>
+                <w:rFonts w:ascii="Courier New" w:hAnsi="Courier New" w:cs="Courier New"/>
+                <w:sz w:val="14"/>
+              </w:rPr>
+              <w:t xml:space="preserve"> </w:t>
             </w:r>
             <w:r>
               <w:rPr>
@@ -12154,7 +13183,71 @@
                 <w:rFonts w:ascii="Courier New" w:hAnsi="Courier New" w:cs="Courier New"/>
                 <w:sz w:val="14"/>
               </w:rPr>
-              <w:t xml:space="preserve"> dengan parameter, simpan hasil ke VAR_RESULT</w:t>
+              <w:t xml:space="preserve"> </w:t>
+            </w:r>
+            <w:proofErr w:type="spellStart"/>
+            <w:r>
+              <w:rPr>
+                <w:rFonts w:ascii="Courier New" w:hAnsi="Courier New" w:cs="Courier New"/>
+                <w:sz w:val="14"/>
+              </w:rPr>
+              <w:t>dengan</w:t>
+            </w:r>
+            <w:proofErr w:type="spellEnd"/>
+            <w:r>
+              <w:rPr>
+                <w:rFonts w:ascii="Courier New" w:hAnsi="Courier New" w:cs="Courier New"/>
+                <w:sz w:val="14"/>
+              </w:rPr>
+              <w:t xml:space="preserve"> parameter, </w:t>
+            </w:r>
+            <w:proofErr w:type="spellStart"/>
+            <w:r>
+              <w:rPr>
+                <w:rFonts w:ascii="Courier New" w:hAnsi="Courier New" w:cs="Courier New"/>
+                <w:sz w:val="14"/>
+              </w:rPr>
+              <w:t>simpan</w:t>
+            </w:r>
+            <w:proofErr w:type="spellEnd"/>
+            <w:r>
+              <w:rPr>
+                <w:rFonts w:ascii="Courier New" w:hAnsi="Courier New" w:cs="Courier New"/>
+                <w:sz w:val="14"/>
+              </w:rPr>
+              <w:t xml:space="preserve"> </w:t>
+            </w:r>
+            <w:proofErr w:type="spellStart"/>
+            <w:r>
+              <w:rPr>
+                <w:rFonts w:ascii="Courier New" w:hAnsi="Courier New" w:cs="Courier New"/>
+                <w:sz w:val="14"/>
+              </w:rPr>
+              <w:t>hasil</w:t>
+            </w:r>
+            <w:proofErr w:type="spellEnd"/>
+            <w:r>
+              <w:rPr>
+                <w:rFonts w:ascii="Courier New" w:hAnsi="Courier New" w:cs="Courier New"/>
+                <w:sz w:val="14"/>
+              </w:rPr>
+              <w:t xml:space="preserve"> </w:t>
+            </w:r>
+            <w:proofErr w:type="spellStart"/>
+            <w:r>
+              <w:rPr>
+                <w:rFonts w:ascii="Courier New" w:hAnsi="Courier New" w:cs="Courier New"/>
+                <w:sz w:val="14"/>
+              </w:rPr>
+              <w:t>ke</w:t>
+            </w:r>
+            <w:proofErr w:type="spellEnd"/>
+            <w:r>
+              <w:rPr>
+                <w:rFonts w:ascii="Courier New" w:hAnsi="Courier New" w:cs="Courier New"/>
+                <w:sz w:val="14"/>
+              </w:rPr>
+              <w:t xml:space="preserve"> VAR_RESULT</w:t>
             </w:r>
           </w:p>
           <w:p>
@@ -12301,7 +13394,23 @@
                 <w:rFonts w:ascii="Courier New" w:eastAsia="Calibri" w:hAnsi="Courier New" w:cs="Courier New"/>
                 <w:sz w:val="14"/>
               </w:rPr>
-              <w:t>Get Error message dari library and display</w:t>
+              <w:t xml:space="preserve">Get Error message </w:t>
+            </w:r>
+            <w:proofErr w:type="spellStart"/>
+            <w:r>
+              <w:rPr>
+                <w:rFonts w:ascii="Courier New" w:eastAsia="Calibri" w:hAnsi="Courier New" w:cs="Courier New"/>
+                <w:sz w:val="14"/>
+              </w:rPr>
+              <w:t>dari</w:t>
+            </w:r>
+            <w:proofErr w:type="spellEnd"/>
+            <w:r>
+              <w:rPr>
+                <w:rFonts w:ascii="Courier New" w:eastAsia="Calibri" w:hAnsi="Courier New" w:cs="Courier New"/>
+                <w:sz w:val="14"/>
+              </w:rPr>
+              <w:t xml:space="preserve"> library and display</w:t>
             </w:r>
           </w:p>
           <w:p>
@@ -12317,12 +13426,21 @@
                 <w:lang w:val="id-ID"/>
               </w:rPr>
             </w:pPr>
-            <w:r>
-              <w:rPr>
-                <w:rFonts w:ascii="Courier New" w:hAnsi="Courier New" w:cs="Courier New"/>
-                <w:sz w:val="14"/>
-              </w:rPr>
-              <w:t>Jalankan REFRESH PROCESS</w:t>
+            <w:proofErr w:type="spellStart"/>
+            <w:r>
+              <w:rPr>
+                <w:rFonts w:ascii="Courier New" w:hAnsi="Courier New" w:cs="Courier New"/>
+                <w:sz w:val="14"/>
+              </w:rPr>
+              <w:t>Jalankan</w:t>
+            </w:r>
+            <w:proofErr w:type="spellEnd"/>
+            <w:r>
+              <w:rPr>
+                <w:rFonts w:ascii="Courier New" w:hAnsi="Courier New" w:cs="Courier New"/>
+                <w:sz w:val="14"/>
+              </w:rPr>
+              <w:t xml:space="preserve"> REFRESH PROCESS</w:t>
             </w:r>
           </w:p>
           <w:p>
@@ -12473,6 +13591,9 @@
         <w:br/>
       </w:r>
       <w:r>
+        <w:rPr>
+          <w:noProof/>
+        </w:rPr>
         <w:lastRenderedPageBreak/>
         <w:drawing>
           <wp:inline distT="0" distB="0" distL="0" distR="0" wp14:anchorId="03A6927F" wp14:editId="032B4925">
@@ -12573,7 +13694,7 @@
                 <w:sz w:val="16"/>
               </w:rPr>
             </w:pPr>
-            <w:bookmarkStart w:id="4" w:name="_Hlk152942496"/>
+            <w:bookmarkStart w:id="3" w:name="_Hlk152942496"/>
             <w:r>
               <w:rPr>
                 <w:b/>
@@ -13633,13 +14754,47 @@
                 <w:sz w:val="14"/>
               </w:rPr>
             </w:pPr>
-            <w:r>
-              <w:rPr>
-                <w:rFonts w:ascii="Courier New" w:hAnsi="Courier New" w:cs="Courier New"/>
-                <w:sz w:val="14"/>
-              </w:rPr>
-              <w:t>Sudah terima dari</w:t>
-            </w:r>
+            <w:proofErr w:type="spellStart"/>
+            <w:r>
+              <w:rPr>
+                <w:rFonts w:ascii="Courier New" w:hAnsi="Courier New" w:cs="Courier New"/>
+                <w:sz w:val="14"/>
+              </w:rPr>
+              <w:t>Sudah</w:t>
+            </w:r>
+            <w:proofErr w:type="spellEnd"/>
+            <w:r>
+              <w:rPr>
+                <w:rFonts w:ascii="Courier New" w:hAnsi="Courier New" w:cs="Courier New"/>
+                <w:sz w:val="14"/>
+              </w:rPr>
+              <w:t xml:space="preserve"> </w:t>
+            </w:r>
+            <w:proofErr w:type="spellStart"/>
+            <w:r>
+              <w:rPr>
+                <w:rFonts w:ascii="Courier New" w:hAnsi="Courier New" w:cs="Courier New"/>
+                <w:sz w:val="14"/>
+              </w:rPr>
+              <w:t>terima</w:t>
+            </w:r>
+            <w:proofErr w:type="spellEnd"/>
+            <w:r>
+              <w:rPr>
+                <w:rFonts w:ascii="Courier New" w:hAnsi="Courier New" w:cs="Courier New"/>
+                <w:sz w:val="14"/>
+              </w:rPr>
+              <w:t xml:space="preserve"> </w:t>
+            </w:r>
+            <w:proofErr w:type="spellStart"/>
+            <w:r>
+              <w:rPr>
+                <w:rFonts w:ascii="Courier New" w:hAnsi="Courier New" w:cs="Courier New"/>
+                <w:sz w:val="14"/>
+              </w:rPr>
+              <w:t>dari</w:t>
+            </w:r>
+            <w:proofErr w:type="spellEnd"/>
           </w:p>
         </w:tc>
         <w:tc>
@@ -13716,6 +14871,7 @@
                 <w:sz w:val="14"/>
               </w:rPr>
             </w:pPr>
+            <w:proofErr w:type="spellStart"/>
             <w:r>
               <w:rPr>
                 <w:rFonts w:ascii="Courier New" w:hAnsi="Courier New" w:cs="Courier New"/>
@@ -13723,6 +14879,7 @@
               </w:rPr>
               <w:t>Terbilang</w:t>
             </w:r>
+            <w:proofErr w:type="spellEnd"/>
           </w:p>
         </w:tc>
         <w:tc>
@@ -13987,12 +15144,21 @@
                 <w:sz w:val="14"/>
               </w:rPr>
             </w:pPr>
-            <w:r>
-              <w:rPr>
-                <w:rFonts w:ascii="Courier New" w:hAnsi="Courier New" w:cs="Courier New"/>
-                <w:sz w:val="14"/>
-              </w:rPr>
-              <w:t>Tanggal Invoice</w:t>
+            <w:proofErr w:type="spellStart"/>
+            <w:r>
+              <w:rPr>
+                <w:rFonts w:ascii="Courier New" w:hAnsi="Courier New" w:cs="Courier New"/>
+                <w:sz w:val="14"/>
+              </w:rPr>
+              <w:t>Tanggal</w:t>
+            </w:r>
+            <w:proofErr w:type="spellEnd"/>
+            <w:r>
+              <w:rPr>
+                <w:rFonts w:ascii="Courier New" w:hAnsi="Courier New" w:cs="Courier New"/>
+                <w:sz w:val="14"/>
+              </w:rPr>
+              <w:t xml:space="preserve"> Invoice</w:t>
             </w:r>
           </w:p>
         </w:tc>
@@ -14073,6 +15239,7 @@
                 <w:sz w:val="14"/>
               </w:rPr>
             </w:pPr>
+            <w:proofErr w:type="spellStart"/>
             <w:r>
               <w:rPr>
                 <w:rFonts w:ascii="Courier New" w:hAnsi="Courier New" w:cs="Courier New"/>
@@ -14080,6 +15247,7 @@
               </w:rPr>
               <w:t>Deskripsi</w:t>
             </w:r>
+            <w:proofErr w:type="spellEnd"/>
           </w:p>
         </w:tc>
         <w:tc>
@@ -14159,6 +15327,7 @@
                 <w:sz w:val="14"/>
               </w:rPr>
             </w:pPr>
+            <w:proofErr w:type="spellStart"/>
             <w:r>
               <w:rPr>
                 <w:rFonts w:ascii="Courier New" w:hAnsi="Courier New" w:cs="Courier New"/>
@@ -14166,6 +15335,7 @@
               </w:rPr>
               <w:t>Jumlah</w:t>
             </w:r>
+            <w:proofErr w:type="spellEnd"/>
           </w:p>
         </w:tc>
         <w:tc>
@@ -14398,13 +15568,31 @@
                 <w:sz w:val="14"/>
               </w:rPr>
             </w:pPr>
-            <w:r>
-              <w:rPr>
-                <w:rFonts w:ascii="Courier New" w:hAnsi="Courier New" w:cs="Courier New"/>
-                <w:sz w:val="14"/>
-              </w:rPr>
-              <w:t>Simbol Kurensi</w:t>
-            </w:r>
+            <w:proofErr w:type="spellStart"/>
+            <w:r>
+              <w:rPr>
+                <w:rFonts w:ascii="Courier New" w:hAnsi="Courier New" w:cs="Courier New"/>
+                <w:sz w:val="14"/>
+              </w:rPr>
+              <w:t>Simbol</w:t>
+            </w:r>
+            <w:proofErr w:type="spellEnd"/>
+            <w:r>
+              <w:rPr>
+                <w:rFonts w:ascii="Courier New" w:hAnsi="Courier New" w:cs="Courier New"/>
+                <w:sz w:val="14"/>
+              </w:rPr>
+              <w:t xml:space="preserve"> </w:t>
+            </w:r>
+            <w:proofErr w:type="spellStart"/>
+            <w:r>
+              <w:rPr>
+                <w:rFonts w:ascii="Courier New" w:hAnsi="Courier New" w:cs="Courier New"/>
+                <w:sz w:val="14"/>
+              </w:rPr>
+              <w:t>Kurensi</w:t>
+            </w:r>
+            <w:proofErr w:type="spellEnd"/>
           </w:p>
         </w:tc>
         <w:tc>
@@ -14498,12 +15686,21 @@
                 <w:sz w:val="14"/>
               </w:rPr>
             </w:pPr>
-            <w:r>
-              <w:rPr>
-                <w:rFonts w:ascii="Courier New" w:hAnsi="Courier New" w:cs="Courier New"/>
-                <w:sz w:val="14"/>
-              </w:rPr>
-              <w:t>Jumlah Total</w:t>
+            <w:proofErr w:type="spellStart"/>
+            <w:r>
+              <w:rPr>
+                <w:rFonts w:ascii="Courier New" w:hAnsi="Courier New" w:cs="Courier New"/>
+                <w:sz w:val="14"/>
+              </w:rPr>
+              <w:t>Jumlah</w:t>
+            </w:r>
+            <w:proofErr w:type="spellEnd"/>
+            <w:r>
+              <w:rPr>
+                <w:rFonts w:ascii="Courier New" w:hAnsi="Courier New" w:cs="Courier New"/>
+                <w:sz w:val="14"/>
+              </w:rPr>
+              <w:t xml:space="preserve"> Total</w:t>
             </w:r>
           </w:p>
         </w:tc>
@@ -14584,13 +15781,31 @@
                 <w:sz w:val="14"/>
               </w:rPr>
             </w:pPr>
-            <w:r>
-              <w:rPr>
-                <w:rFonts w:ascii="Courier New" w:hAnsi="Courier New" w:cs="Courier New"/>
-                <w:sz w:val="14"/>
-              </w:rPr>
-              <w:t>Tempat &amp; Tanggal</w:t>
-            </w:r>
+            <w:proofErr w:type="spellStart"/>
+            <w:r>
+              <w:rPr>
+                <w:rFonts w:ascii="Courier New" w:hAnsi="Courier New" w:cs="Courier New"/>
+                <w:sz w:val="14"/>
+              </w:rPr>
+              <w:t>Tempat</w:t>
+            </w:r>
+            <w:proofErr w:type="spellEnd"/>
+            <w:r>
+              <w:rPr>
+                <w:rFonts w:ascii="Courier New" w:hAnsi="Courier New" w:cs="Courier New"/>
+                <w:sz w:val="14"/>
+              </w:rPr>
+              <w:t xml:space="preserve"> &amp; </w:t>
+            </w:r>
+            <w:proofErr w:type="spellStart"/>
+            <w:r>
+              <w:rPr>
+                <w:rFonts w:ascii="Courier New" w:hAnsi="Courier New" w:cs="Courier New"/>
+                <w:sz w:val="14"/>
+              </w:rPr>
+              <w:t>Tanggal</w:t>
+            </w:r>
+            <w:proofErr w:type="spellEnd"/>
           </w:p>
         </w:tc>
         <w:tc>
@@ -14723,6 +15938,9 @@
         </w:tc>
       </w:tr>
       <w:tr>
+        <w:trPr>
+          <w:trHeight w:val="37"/>
+        </w:trPr>
         <w:tc>
           <w:tcPr>
             <w:tcW w:w="1561" w:type="dxa"/>
@@ -14808,7 +16026,7 @@
         </w:tc>
       </w:tr>
     </w:tbl>
-    <w:bookmarkEnd w:id="4"/>
+    <w:bookmarkEnd w:id="3"/>
     <w:p>
       <w:pPr>
         <w:pStyle w:val="Heading3"/>
@@ -14991,8 +16209,17 @@
                 <w:rFonts w:ascii="Courier New" w:hAnsi="Courier New" w:cs="Courier New"/>
                 <w:sz w:val="14"/>
               </w:rPr>
-              <w:t>) Receipt to Print !</w:t>
-            </w:r>
+              <w:t xml:space="preserve">) Receipt to </w:t>
+            </w:r>
+            <w:proofErr w:type="gramStart"/>
+            <w:r>
+              <w:rPr>
+                <w:rFonts w:ascii="Courier New" w:hAnsi="Courier New" w:cs="Courier New"/>
+                <w:sz w:val="14"/>
+              </w:rPr>
+              <w:t>Print !</w:t>
+            </w:r>
+            <w:proofErr w:type="gramEnd"/>
           </w:p>
         </w:tc>
       </w:tr>
@@ -15042,7 +16269,39 @@
                 <w:rFonts w:ascii="Courier New" w:hAnsi="Courier New" w:cs="Courier New"/>
                 <w:sz w:val="14"/>
               </w:rPr>
-              <w:t>If Checked dan ada selected trx yang punya IPRINT &gt; 0</w:t>
+              <w:t xml:space="preserve">If Checked dan </w:t>
+            </w:r>
+            <w:proofErr w:type="spellStart"/>
+            <w:r>
+              <w:rPr>
+                <w:rFonts w:ascii="Courier New" w:hAnsi="Courier New" w:cs="Courier New"/>
+                <w:sz w:val="14"/>
+              </w:rPr>
+              <w:t>ada</w:t>
+            </w:r>
+            <w:proofErr w:type="spellEnd"/>
+            <w:r>
+              <w:rPr>
+                <w:rFonts w:ascii="Courier New" w:hAnsi="Courier New" w:cs="Courier New"/>
+                <w:sz w:val="14"/>
+              </w:rPr>
+              <w:t xml:space="preserve"> selected </w:t>
+            </w:r>
+            <w:proofErr w:type="spellStart"/>
+            <w:r>
+              <w:rPr>
+                <w:rFonts w:ascii="Courier New" w:hAnsi="Courier New" w:cs="Courier New"/>
+                <w:sz w:val="14"/>
+              </w:rPr>
+              <w:t>trx</w:t>
+            </w:r>
+            <w:proofErr w:type="spellEnd"/>
+            <w:r>
+              <w:rPr>
+                <w:rFonts w:ascii="Courier New" w:hAnsi="Courier New" w:cs="Courier New"/>
+                <w:sz w:val="14"/>
+              </w:rPr>
+              <w:t xml:space="preserve"> yang punya IPRINT &gt; 0</w:t>
             </w:r>
           </w:p>
         </w:tc>
@@ -15073,8 +16332,17 @@
                 <w:rFonts w:ascii="Courier New" w:hAnsi="Courier New" w:cs="Courier New"/>
                 <w:sz w:val="14"/>
               </w:rPr>
-              <w:t>! Please select other receipt !</w:t>
-            </w:r>
+              <w:t xml:space="preserve">! Please select other </w:t>
+            </w:r>
+            <w:proofErr w:type="gramStart"/>
+            <w:r>
+              <w:rPr>
+                <w:rFonts w:ascii="Courier New" w:hAnsi="Courier New" w:cs="Courier New"/>
+                <w:sz w:val="14"/>
+              </w:rPr>
+              <w:t>receipt !</w:t>
+            </w:r>
+            <w:proofErr w:type="gramEnd"/>
           </w:p>
         </w:tc>
       </w:tr>
@@ -15307,15 +16575,96 @@
                 <w:rFonts w:ascii="Courier New" w:hAnsi="Courier New" w:cs="Courier New"/>
                 <w:sz w:val="14"/>
               </w:rPr>
-              <w:t>Set VAR_REF_NO = Gabung CREF_NO yang diplih dengan separator koma</w:t>
-            </w:r>
+              <w:t xml:space="preserve">Set VAR_REF_NO = </w:t>
+            </w:r>
+            <w:proofErr w:type="spellStart"/>
+            <w:r>
+              <w:rPr>
+                <w:rFonts w:ascii="Courier New" w:hAnsi="Courier New" w:cs="Courier New"/>
+                <w:sz w:val="14"/>
+              </w:rPr>
+              <w:t>Gabung</w:t>
+            </w:r>
+            <w:proofErr w:type="spellEnd"/>
+            <w:r>
+              <w:rPr>
+                <w:rFonts w:ascii="Courier New" w:hAnsi="Courier New" w:cs="Courier New"/>
+                <w:sz w:val="14"/>
+              </w:rPr>
+              <w:t xml:space="preserve"> CREF_NO yang </w:t>
+            </w:r>
+            <w:proofErr w:type="spellStart"/>
+            <w:r>
+              <w:rPr>
+                <w:rFonts w:ascii="Courier New" w:hAnsi="Courier New" w:cs="Courier New"/>
+                <w:sz w:val="14"/>
+              </w:rPr>
+              <w:t>diplih</w:t>
+            </w:r>
+            <w:proofErr w:type="spellEnd"/>
+            <w:r>
+              <w:rPr>
+                <w:rFonts w:ascii="Courier New" w:hAnsi="Courier New" w:cs="Courier New"/>
+                <w:sz w:val="14"/>
+              </w:rPr>
+              <w:t xml:space="preserve"> </w:t>
+            </w:r>
+            <w:proofErr w:type="spellStart"/>
+            <w:r>
+              <w:rPr>
+                <w:rFonts w:ascii="Courier New" w:hAnsi="Courier New" w:cs="Courier New"/>
+                <w:sz w:val="14"/>
+              </w:rPr>
+              <w:t>dengan</w:t>
+            </w:r>
+            <w:proofErr w:type="spellEnd"/>
+            <w:r>
+              <w:rPr>
+                <w:rFonts w:ascii="Courier New" w:hAnsi="Courier New" w:cs="Courier New"/>
+                <w:sz w:val="14"/>
+              </w:rPr>
+              <w:t xml:space="preserve"> separator </w:t>
+            </w:r>
+            <w:proofErr w:type="spellStart"/>
+            <w:r>
+              <w:rPr>
+                <w:rFonts w:ascii="Courier New" w:hAnsi="Courier New" w:cs="Courier New"/>
+                <w:sz w:val="14"/>
+              </w:rPr>
+              <w:t>koma</w:t>
+            </w:r>
+            <w:proofErr w:type="spellEnd"/>
             <w:r>
               <w:rPr>
                 <w:rFonts w:ascii="Courier New" w:hAnsi="Courier New" w:cs="Courier New"/>
                 <w:sz w:val="14"/>
               </w:rPr>
               <w:br/>
-              <w:t>Contoh : ‘REF001,REF002’</w:t>
+            </w:r>
+            <w:proofErr w:type="spellStart"/>
+            <w:proofErr w:type="gramStart"/>
+            <w:r>
+              <w:rPr>
+                <w:rFonts w:ascii="Courier New" w:hAnsi="Courier New" w:cs="Courier New"/>
+                <w:sz w:val="14"/>
+              </w:rPr>
+              <w:t>Contoh</w:t>
+            </w:r>
+            <w:proofErr w:type="spellEnd"/>
+            <w:r>
+              <w:rPr>
+                <w:rFonts w:ascii="Courier New" w:hAnsi="Courier New" w:cs="Courier New"/>
+                <w:sz w:val="14"/>
+              </w:rPr>
+              <w:t xml:space="preserve"> :</w:t>
+            </w:r>
+            <w:proofErr w:type="gramEnd"/>
+            <w:r>
+              <w:rPr>
+                <w:rFonts w:ascii="Courier New" w:hAnsi="Courier New" w:cs="Courier New"/>
+                <w:sz w:val="14"/>
+              </w:rPr>
+              <w:t xml:space="preserve"> ‘REF001,REF002’</w:t>
             </w:r>
           </w:p>
           <w:p>
@@ -15331,6 +16680,7 @@
                 <w:lang w:val="id-ID"/>
               </w:rPr>
             </w:pPr>
+            <w:proofErr w:type="spellStart"/>
             <w:r>
               <w:rPr>
                 <w:rFonts w:ascii="Courier New" w:hAnsi="Courier New" w:cs="Courier New"/>
@@ -15338,6 +16688,7 @@
               </w:rPr>
               <w:t>Jalankan</w:t>
             </w:r>
+            <w:proofErr w:type="spellEnd"/>
             <w:r>
               <w:rPr>
                 <w:rFonts w:ascii="Courier New" w:hAnsi="Courier New" w:cs="Courier New"/>
@@ -15375,12 +16726,37 @@
               </w:rPr>
               <w:t xml:space="preserve"> </w:t>
             </w:r>
-            <w:r>
-              <w:rPr>
-                <w:rFonts w:ascii="Courier New" w:hAnsi="Courier New" w:cs="Courier New"/>
-                <w:sz w:val="14"/>
-              </w:rPr>
-              <w:t xml:space="preserve">dengan parameter untuk Main Report </w:t>
+            <w:proofErr w:type="spellStart"/>
+            <w:r>
+              <w:rPr>
+                <w:rFonts w:ascii="Courier New" w:hAnsi="Courier New" w:cs="Courier New"/>
+                <w:sz w:val="14"/>
+              </w:rPr>
+              <w:t>dengan</w:t>
+            </w:r>
+            <w:proofErr w:type="spellEnd"/>
+            <w:r>
+              <w:rPr>
+                <w:rFonts w:ascii="Courier New" w:hAnsi="Courier New" w:cs="Courier New"/>
+                <w:sz w:val="14"/>
+              </w:rPr>
+              <w:t xml:space="preserve"> parameter </w:t>
+            </w:r>
+            <w:proofErr w:type="spellStart"/>
+            <w:r>
+              <w:rPr>
+                <w:rFonts w:ascii="Courier New" w:hAnsi="Courier New" w:cs="Courier New"/>
+                <w:sz w:val="14"/>
+              </w:rPr>
+              <w:t>untuk</w:t>
+            </w:r>
+            <w:proofErr w:type="spellEnd"/>
+            <w:r>
+              <w:rPr>
+                <w:rFonts w:ascii="Courier New" w:hAnsi="Courier New" w:cs="Courier New"/>
+                <w:sz w:val="14"/>
+              </w:rPr>
+              <w:t xml:space="preserve"> Main Report </w:t>
             </w:r>
           </w:p>
           <w:p>
@@ -15579,6 +16955,35 @@
               </w:rPr>
               <w:tab/>
             </w:r>
+          </w:p>
+          <w:p>
+            <w:pPr>
+              <w:pStyle w:val="NoSpacing"/>
+              <w:numPr>
+                <w:ilvl w:val="2"/>
+                <w:numId w:val="1"/>
+              </w:numPr>
+              <w:rPr>
+                <w:rFonts w:ascii="Courier New" w:hAnsi="Courier New" w:cs="Courier New"/>
+                <w:sz w:val="14"/>
+              </w:rPr>
+            </w:pPr>
+            <w:bookmarkStart w:id="4" w:name="_GoBack"/>
+            <w:r>
+              <w:rPr>
+                <w:rFonts w:ascii="Courier New" w:hAnsi="Courier New" w:cs="Courier New"/>
+                <w:sz w:val="14"/>
+              </w:rPr>
+              <w:t xml:space="preserve">VAR_PRINT </w:t>
+            </w:r>
+            <w:bookmarkEnd w:id="4"/>
+            <w:r>
+              <w:rPr>
+                <w:rFonts w:ascii="Courier New" w:hAnsi="Courier New" w:cs="Courier New"/>
+                <w:sz w:val="14"/>
+              </w:rPr>
+              <w:t>= 1</w:t>
+            </w:r>
             <w:r>
               <w:rPr>
                 <w:rFonts w:ascii="Courier New" w:hAnsi="Courier New" w:cs="Courier New"/>
@@ -15589,9 +16994,1760 @@
             <w:r>
               <w:rPr>
                 <w:rFonts w:ascii="Courier New" w:hAnsi="Courier New" w:cs="Courier New"/>
+                <w:color w:val="FF0000"/>
+                <w:sz w:val="14"/>
+              </w:rPr>
+              <w:t>CR01</w:t>
+            </w:r>
+          </w:p>
+        </w:tc>
+      </w:tr>
+    </w:tbl>
+    <w:p>
+      <w:pPr>
+        <w:pStyle w:val="Heading2"/>
+      </w:pPr>
+    </w:p>
+    <w:p>
+      <w:pPr>
+        <w:pStyle w:val="Heading2"/>
+      </w:pPr>
+    </w:p>
+    <w:p>
+      <w:pPr>
+        <w:pStyle w:val="Heading2"/>
+      </w:pPr>
+      <w:r>
+        <w:t>DISTRIBUTE</w:t>
+      </w:r>
+      <w:r>
+        <w:t xml:space="preserve"> </w:t>
+      </w:r>
+      <w:r>
+        <w:rPr>
+          <w:lang w:val="id-ID"/>
+        </w:rPr>
+        <w:t>PROCESS</w:t>
+      </w:r>
+      <w:r>
+        <w:t xml:space="preserve"> </w:t>
+      </w:r>
+      <w:r>
+        <w:rPr>
+          <w:color w:val="FF0000"/>
+        </w:rPr>
+        <w:t>CR01</w:t>
+      </w:r>
+    </w:p>
+    <w:p>
+      <w:pPr>
+        <w:pStyle w:val="Heading3"/>
+      </w:pPr>
+      <w:r>
+        <w:t>VALIDATION</w:t>
+      </w:r>
+    </w:p>
+    <w:tbl>
+      <w:tblPr>
+        <w:tblW w:w="0" w:type="auto"/>
+        <w:tblInd w:w="108" w:type="dxa"/>
+        <w:tblBorders>
+          <w:top w:val="single" w:sz="4" w:space="0" w:color="000000"/>
+          <w:left w:val="single" w:sz="4" w:space="0" w:color="000000"/>
+          <w:bottom w:val="single" w:sz="4" w:space="0" w:color="000000"/>
+          <w:right w:val="single" w:sz="4" w:space="0" w:color="000000"/>
+          <w:insideH w:val="single" w:sz="4" w:space="0" w:color="000000"/>
+          <w:insideV w:val="single" w:sz="4" w:space="0" w:color="000000"/>
+        </w:tblBorders>
+        <w:tblLook w:val="04A0" w:firstRow="1" w:lastRow="0" w:firstColumn="1" w:lastColumn="0" w:noHBand="0" w:noVBand="1"/>
+      </w:tblPr>
+      <w:tblGrid>
+        <w:gridCol w:w="1867"/>
+        <w:gridCol w:w="2840"/>
+        <w:gridCol w:w="4535"/>
+      </w:tblGrid>
+      <w:tr>
+        <w:tc>
+          <w:tcPr>
+            <w:tcW w:w="1867" w:type="dxa"/>
+            <w:tcBorders>
+              <w:right w:val="single" w:sz="4" w:space="0" w:color="auto"/>
+            </w:tcBorders>
+            <w:shd w:val="clear" w:color="auto" w:fill="D6E3BC"/>
+          </w:tcPr>
+          <w:p>
+            <w:pPr>
+              <w:pStyle w:val="NoSpacing"/>
+              <w:rPr>
+                <w:b/>
+                <w:sz w:val="16"/>
+              </w:rPr>
+            </w:pPr>
+            <w:r>
+              <w:rPr>
+                <w:b/>
+                <w:sz w:val="16"/>
+              </w:rPr>
+              <w:t>Field</w:t>
+            </w:r>
+          </w:p>
+        </w:tc>
+        <w:tc>
+          <w:tcPr>
+            <w:tcW w:w="2840" w:type="dxa"/>
+            <w:tcBorders>
+              <w:left w:val="single" w:sz="4" w:space="0" w:color="auto"/>
+              <w:right w:val="single" w:sz="4" w:space="0" w:color="auto"/>
+            </w:tcBorders>
+            <w:shd w:val="clear" w:color="auto" w:fill="D6E3BC"/>
+          </w:tcPr>
+          <w:p>
+            <w:pPr>
+              <w:pStyle w:val="NoSpacing"/>
+              <w:rPr>
+                <w:b/>
+                <w:sz w:val="16"/>
+              </w:rPr>
+            </w:pPr>
+            <w:r>
+              <w:rPr>
+                <w:b/>
+                <w:sz w:val="16"/>
+              </w:rPr>
+              <w:t>Condition</w:t>
+            </w:r>
+          </w:p>
+        </w:tc>
+        <w:tc>
+          <w:tcPr>
+            <w:tcW w:w="4535" w:type="dxa"/>
+            <w:tcBorders>
+              <w:left w:val="single" w:sz="4" w:space="0" w:color="auto"/>
+            </w:tcBorders>
+            <w:shd w:val="clear" w:color="auto" w:fill="D6E3BC"/>
+          </w:tcPr>
+          <w:p>
+            <w:pPr>
+              <w:pStyle w:val="NoSpacing"/>
+              <w:rPr>
+                <w:b/>
+                <w:sz w:val="16"/>
+              </w:rPr>
+            </w:pPr>
+            <w:r>
+              <w:rPr>
+                <w:b/>
+                <w:sz w:val="16"/>
+              </w:rPr>
+              <w:t>Validation Message</w:t>
+            </w:r>
+          </w:p>
+        </w:tc>
+      </w:tr>
+      <w:tr>
+        <w:tc>
+          <w:tcPr>
+            <w:tcW w:w="1867" w:type="dxa"/>
+            <w:tcBorders>
+              <w:right w:val="single" w:sz="4" w:space="0" w:color="auto"/>
+            </w:tcBorders>
+          </w:tcPr>
+          <w:p>
+            <w:pPr>
+              <w:pStyle w:val="NoSpacing"/>
+              <w:rPr>
+                <w:rFonts w:ascii="Courier New" w:hAnsi="Courier New" w:cs="Courier New"/>
+                <w:sz w:val="14"/>
+              </w:rPr>
+            </w:pPr>
+            <w:r>
+              <w:rPr>
+                <w:rFonts w:ascii="Courier New" w:hAnsi="Courier New" w:cs="Courier New"/>
+                <w:sz w:val="14"/>
+              </w:rPr>
+              <w:t>Record Selector</w:t>
+            </w:r>
+          </w:p>
+        </w:tc>
+        <w:tc>
+          <w:tcPr>
+            <w:tcW w:w="2840" w:type="dxa"/>
+            <w:tcBorders>
+              <w:left w:val="single" w:sz="4" w:space="0" w:color="auto"/>
+              <w:right w:val="single" w:sz="4" w:space="0" w:color="auto"/>
+            </w:tcBorders>
+          </w:tcPr>
+          <w:p>
+            <w:pPr>
+              <w:pStyle w:val="NoSpacing"/>
+              <w:rPr>
+                <w:rFonts w:ascii="Courier New" w:hAnsi="Courier New" w:cs="Courier New"/>
+                <w:sz w:val="14"/>
+              </w:rPr>
+            </w:pPr>
+            <w:r>
+              <w:rPr>
+                <w:rFonts w:ascii="Courier New" w:hAnsi="Courier New" w:cs="Courier New"/>
+                <w:sz w:val="14"/>
+              </w:rPr>
+              <w:t>No List to be Processed/Selected</w:t>
+            </w:r>
+          </w:p>
+        </w:tc>
+        <w:tc>
+          <w:tcPr>
+            <w:tcW w:w="4535" w:type="dxa"/>
+            <w:tcBorders>
+              <w:left w:val="single" w:sz="4" w:space="0" w:color="auto"/>
+            </w:tcBorders>
+          </w:tcPr>
+          <w:p>
+            <w:pPr>
+              <w:pStyle w:val="NoSpacing"/>
+              <w:rPr>
+                <w:rFonts w:ascii="Courier New" w:hAnsi="Courier New" w:cs="Courier New"/>
+                <w:sz w:val="14"/>
+              </w:rPr>
+            </w:pPr>
+            <w:r>
+              <w:rPr>
+                <w:rFonts w:ascii="Courier New" w:hAnsi="Courier New" w:cs="Courier New"/>
+                <w:sz w:val="14"/>
+              </w:rPr>
+              <w:t xml:space="preserve">Please select at least 1(one) Receipt to </w:t>
+            </w:r>
+            <w:proofErr w:type="gramStart"/>
+            <w:r>
+              <w:rPr>
+                <w:rFonts w:ascii="Courier New" w:hAnsi="Courier New" w:cs="Courier New"/>
+                <w:sz w:val="14"/>
+              </w:rPr>
+              <w:t>Distribute</w:t>
+            </w:r>
+            <w:r>
+              <w:rPr>
+                <w:rFonts w:ascii="Courier New" w:hAnsi="Courier New" w:cs="Courier New"/>
+                <w:sz w:val="14"/>
+              </w:rPr>
+              <w:t xml:space="preserve"> !</w:t>
+            </w:r>
+            <w:proofErr w:type="gramEnd"/>
+          </w:p>
+        </w:tc>
+      </w:tr>
+      <w:tr>
+        <w:tc>
+          <w:tcPr>
+            <w:tcW w:w="1867" w:type="dxa"/>
+            <w:tcBorders>
+              <w:right w:val="single" w:sz="4" w:space="0" w:color="auto"/>
+            </w:tcBorders>
+          </w:tcPr>
+          <w:p>
+            <w:pPr>
+              <w:pStyle w:val="NoSpacing"/>
+              <w:rPr>
+                <w:rFonts w:ascii="Courier New" w:hAnsi="Courier New" w:cs="Courier New"/>
+                <w:sz w:val="14"/>
+              </w:rPr>
+            </w:pPr>
+            <w:r>
+              <w:rPr>
+                <w:rFonts w:ascii="Courier New" w:hAnsi="Courier New" w:cs="Courier New"/>
+                <w:sz w:val="14"/>
+              </w:rPr>
+              <w:t>Print One Time</w:t>
+            </w:r>
+          </w:p>
+        </w:tc>
+        <w:tc>
+          <w:tcPr>
+            <w:tcW w:w="2840" w:type="dxa"/>
+            <w:tcBorders>
+              <w:left w:val="single" w:sz="4" w:space="0" w:color="auto"/>
+              <w:right w:val="single" w:sz="4" w:space="0" w:color="auto"/>
+            </w:tcBorders>
+          </w:tcPr>
+          <w:p>
+            <w:pPr>
+              <w:pStyle w:val="NoSpacing"/>
+              <w:rPr>
+                <w:rFonts w:ascii="Courier New" w:hAnsi="Courier New" w:cs="Courier New"/>
+                <w:sz w:val="14"/>
+              </w:rPr>
+            </w:pPr>
+            <w:r>
+              <w:rPr>
+                <w:rFonts w:ascii="Courier New" w:hAnsi="Courier New" w:cs="Courier New"/>
+                <w:sz w:val="14"/>
+              </w:rPr>
+              <w:t xml:space="preserve">If Checked dan </w:t>
+            </w:r>
+            <w:proofErr w:type="spellStart"/>
+            <w:r>
+              <w:rPr>
+                <w:rFonts w:ascii="Courier New" w:hAnsi="Courier New" w:cs="Courier New"/>
+                <w:sz w:val="14"/>
+              </w:rPr>
+              <w:t>ada</w:t>
+            </w:r>
+            <w:proofErr w:type="spellEnd"/>
+            <w:r>
+              <w:rPr>
+                <w:rFonts w:ascii="Courier New" w:hAnsi="Courier New" w:cs="Courier New"/>
+                <w:sz w:val="14"/>
+              </w:rPr>
+              <w:t xml:space="preserve"> selected </w:t>
+            </w:r>
+            <w:proofErr w:type="spellStart"/>
+            <w:r>
+              <w:rPr>
+                <w:rFonts w:ascii="Courier New" w:hAnsi="Courier New" w:cs="Courier New"/>
+                <w:sz w:val="14"/>
+              </w:rPr>
+              <w:t>trx</w:t>
+            </w:r>
+            <w:proofErr w:type="spellEnd"/>
+            <w:r>
+              <w:rPr>
+                <w:rFonts w:ascii="Courier New" w:hAnsi="Courier New" w:cs="Courier New"/>
+                <w:sz w:val="14"/>
+              </w:rPr>
+              <w:t xml:space="preserve"> yang punya </w:t>
+            </w:r>
+            <w:r>
+              <w:rPr>
+                <w:rFonts w:ascii="Courier New" w:hAnsi="Courier New" w:cs="Courier New"/>
+                <w:sz w:val="14"/>
+              </w:rPr>
+              <w:t>IDISTRIBUTE</w:t>
+            </w:r>
+            <w:r>
+              <w:rPr>
+                <w:rFonts w:ascii="Courier New" w:hAnsi="Courier New" w:cs="Courier New"/>
+                <w:sz w:val="14"/>
+              </w:rPr>
+              <w:t xml:space="preserve"> &gt; 0</w:t>
+            </w:r>
+          </w:p>
+        </w:tc>
+        <w:tc>
+          <w:tcPr>
+            <w:tcW w:w="4535" w:type="dxa"/>
+            <w:tcBorders>
+              <w:left w:val="single" w:sz="4" w:space="0" w:color="auto"/>
+            </w:tcBorders>
+          </w:tcPr>
+          <w:p>
+            <w:pPr>
+              <w:pStyle w:val="NoSpacing"/>
+              <w:rPr>
+                <w:rFonts w:ascii="Courier New" w:hAnsi="Courier New" w:cs="Courier New"/>
+                <w:sz w:val="14"/>
+              </w:rPr>
+            </w:pPr>
+            <w:r>
+              <w:rPr>
+                <w:rFonts w:ascii="Courier New" w:hAnsi="Courier New" w:cs="Courier New"/>
+                <w:sz w:val="14"/>
+              </w:rPr>
+              <w:t xml:space="preserve">You only can </w:t>
+            </w:r>
+            <w:r>
+              <w:rPr>
+                <w:rFonts w:ascii="Courier New" w:hAnsi="Courier New" w:cs="Courier New"/>
+                <w:sz w:val="14"/>
+              </w:rPr>
+              <w:t>distribute</w:t>
+            </w:r>
+            <w:r>
+              <w:rPr>
+                <w:rFonts w:ascii="Courier New" w:hAnsi="Courier New" w:cs="Courier New"/>
+                <w:sz w:val="14"/>
+              </w:rPr>
+              <w:t xml:space="preserve"> once! Please select other </w:t>
+            </w:r>
+            <w:proofErr w:type="gramStart"/>
+            <w:r>
+              <w:rPr>
+                <w:rFonts w:ascii="Courier New" w:hAnsi="Courier New" w:cs="Courier New"/>
+                <w:sz w:val="14"/>
+              </w:rPr>
+              <w:t>receipt !</w:t>
+            </w:r>
+            <w:proofErr w:type="gramEnd"/>
+          </w:p>
+        </w:tc>
+      </w:tr>
+      <w:tr>
+        <w:tc>
+          <w:tcPr>
+            <w:tcW w:w="1867" w:type="dxa"/>
+            <w:tcBorders>
+              <w:right w:val="single" w:sz="4" w:space="0" w:color="auto"/>
+            </w:tcBorders>
+          </w:tcPr>
+          <w:p>
+            <w:pPr>
+              <w:pStyle w:val="NoSpacing"/>
+              <w:rPr>
+                <w:rFonts w:ascii="Courier New" w:hAnsi="Courier New" w:cs="Courier New"/>
+                <w:sz w:val="14"/>
+              </w:rPr>
+            </w:pPr>
+          </w:p>
+        </w:tc>
+        <w:tc>
+          <w:tcPr>
+            <w:tcW w:w="2840" w:type="dxa"/>
+            <w:tcBorders>
+              <w:left w:val="single" w:sz="4" w:space="0" w:color="auto"/>
+              <w:right w:val="single" w:sz="4" w:space="0" w:color="auto"/>
+            </w:tcBorders>
+          </w:tcPr>
+          <w:p>
+            <w:pPr>
+              <w:pStyle w:val="NoSpacing"/>
+              <w:rPr>
+                <w:rFonts w:ascii="Courier New" w:hAnsi="Courier New" w:cs="Courier New"/>
+                <w:sz w:val="14"/>
+              </w:rPr>
+            </w:pPr>
+          </w:p>
+        </w:tc>
+        <w:tc>
+          <w:tcPr>
+            <w:tcW w:w="4535" w:type="dxa"/>
+            <w:tcBorders>
+              <w:left w:val="single" w:sz="4" w:space="0" w:color="auto"/>
+            </w:tcBorders>
+          </w:tcPr>
+          <w:p>
+            <w:pPr>
+              <w:pStyle w:val="NoSpacing"/>
+              <w:rPr>
+                <w:rFonts w:ascii="Courier New" w:hAnsi="Courier New" w:cs="Courier New"/>
+                <w:sz w:val="14"/>
+              </w:rPr>
+            </w:pPr>
+          </w:p>
+        </w:tc>
+      </w:tr>
+      <w:tr>
+        <w:tc>
+          <w:tcPr>
+            <w:tcW w:w="1867" w:type="dxa"/>
+            <w:tcBorders>
+              <w:right w:val="single" w:sz="4" w:space="0" w:color="auto"/>
+            </w:tcBorders>
+          </w:tcPr>
+          <w:p>
+            <w:pPr>
+              <w:pStyle w:val="NoSpacing"/>
+              <w:rPr>
+                <w:rFonts w:ascii="Courier New" w:hAnsi="Courier New" w:cs="Courier New"/>
+                <w:sz w:val="14"/>
+              </w:rPr>
+            </w:pPr>
+          </w:p>
+        </w:tc>
+        <w:tc>
+          <w:tcPr>
+            <w:tcW w:w="2840" w:type="dxa"/>
+            <w:tcBorders>
+              <w:left w:val="single" w:sz="4" w:space="0" w:color="auto"/>
+              <w:right w:val="single" w:sz="4" w:space="0" w:color="auto"/>
+            </w:tcBorders>
+          </w:tcPr>
+          <w:p>
+            <w:pPr>
+              <w:pStyle w:val="NoSpacing"/>
+              <w:rPr>
+                <w:rFonts w:ascii="Courier New" w:hAnsi="Courier New" w:cs="Courier New"/>
+                <w:sz w:val="14"/>
+              </w:rPr>
+            </w:pPr>
+          </w:p>
+        </w:tc>
+        <w:tc>
+          <w:tcPr>
+            <w:tcW w:w="4535" w:type="dxa"/>
+            <w:tcBorders>
+              <w:left w:val="single" w:sz="4" w:space="0" w:color="auto"/>
+            </w:tcBorders>
+          </w:tcPr>
+          <w:p>
+            <w:pPr>
+              <w:pStyle w:val="NoSpacing"/>
+              <w:rPr>
+                <w:rFonts w:ascii="Courier New" w:hAnsi="Courier New" w:cs="Courier New"/>
+                <w:sz w:val="14"/>
+              </w:rPr>
+            </w:pPr>
+          </w:p>
+        </w:tc>
+      </w:tr>
+      <w:tr>
+        <w:tc>
+          <w:tcPr>
+            <w:tcW w:w="1867" w:type="dxa"/>
+            <w:tcBorders>
+              <w:right w:val="single" w:sz="4" w:space="0" w:color="auto"/>
+            </w:tcBorders>
+          </w:tcPr>
+          <w:p>
+            <w:pPr>
+              <w:pStyle w:val="NoSpacing"/>
+              <w:rPr>
+                <w:rFonts w:ascii="Courier New" w:hAnsi="Courier New" w:cs="Courier New"/>
+                <w:sz w:val="14"/>
+              </w:rPr>
+            </w:pPr>
+          </w:p>
+        </w:tc>
+        <w:tc>
+          <w:tcPr>
+            <w:tcW w:w="2840" w:type="dxa"/>
+            <w:tcBorders>
+              <w:left w:val="single" w:sz="4" w:space="0" w:color="auto"/>
+              <w:right w:val="single" w:sz="4" w:space="0" w:color="auto"/>
+            </w:tcBorders>
+          </w:tcPr>
+          <w:p>
+            <w:pPr>
+              <w:pStyle w:val="NoSpacing"/>
+              <w:rPr>
+                <w:rFonts w:ascii="Courier New" w:hAnsi="Courier New" w:cs="Courier New"/>
+                <w:sz w:val="14"/>
+              </w:rPr>
+            </w:pPr>
+          </w:p>
+        </w:tc>
+        <w:tc>
+          <w:tcPr>
+            <w:tcW w:w="4535" w:type="dxa"/>
+            <w:tcBorders>
+              <w:left w:val="single" w:sz="4" w:space="0" w:color="auto"/>
+            </w:tcBorders>
+          </w:tcPr>
+          <w:p>
+            <w:pPr>
+              <w:pStyle w:val="NoSpacing"/>
+              <w:rPr>
+                <w:rFonts w:ascii="Courier New" w:hAnsi="Courier New" w:cs="Courier New"/>
+                <w:sz w:val="14"/>
+              </w:rPr>
+            </w:pPr>
+          </w:p>
+        </w:tc>
+      </w:tr>
+    </w:tbl>
+    <w:p>
+      <w:pPr>
+        <w:pStyle w:val="Heading3"/>
+      </w:pPr>
+      <w:r>
+        <w:t>ACTION</w:t>
+      </w:r>
+    </w:p>
+    <w:tbl>
+      <w:tblPr>
+        <w:tblW w:w="0" w:type="auto"/>
+        <w:tblInd w:w="108" w:type="dxa"/>
+        <w:tblBorders>
+          <w:top w:val="single" w:sz="4" w:space="0" w:color="000000"/>
+          <w:left w:val="single" w:sz="4" w:space="0" w:color="000000"/>
+          <w:bottom w:val="single" w:sz="4" w:space="0" w:color="000000"/>
+          <w:right w:val="single" w:sz="4" w:space="0" w:color="000000"/>
+          <w:insideH w:val="single" w:sz="4" w:space="0" w:color="000000"/>
+          <w:insideV w:val="single" w:sz="4" w:space="0" w:color="000000"/>
+        </w:tblBorders>
+        <w:tblLook w:val="04A0" w:firstRow="1" w:lastRow="0" w:firstColumn="1" w:lastColumn="0" w:noHBand="0" w:noVBand="1"/>
+      </w:tblPr>
+      <w:tblGrid>
+        <w:gridCol w:w="9242"/>
+      </w:tblGrid>
+      <w:tr>
+        <w:tc>
+          <w:tcPr>
+            <w:tcW w:w="9242" w:type="dxa"/>
+            <w:shd w:val="clear" w:color="auto" w:fill="D6E3BC"/>
+          </w:tcPr>
+          <w:p>
+            <w:pPr>
+              <w:pStyle w:val="NoSpacing"/>
+              <w:rPr>
+                <w:b/>
+                <w:sz w:val="16"/>
+                <w:lang w:val="id-ID"/>
+              </w:rPr>
+            </w:pPr>
+          </w:p>
+        </w:tc>
+      </w:tr>
+      <w:tr>
+        <w:tc>
+          <w:tcPr>
+            <w:tcW w:w="9242" w:type="dxa"/>
+          </w:tcPr>
+          <w:p>
+            <w:pPr>
+              <w:pStyle w:val="NoSpacing"/>
+              <w:numPr>
+                <w:ilvl w:val="0"/>
+                <w:numId w:val="1"/>
+              </w:numPr>
+              <w:rPr>
+                <w:rFonts w:ascii="Courier New" w:hAnsi="Courier New" w:cs="Courier New"/>
+                <w:sz w:val="14"/>
+                <w:lang w:val="id-ID"/>
+              </w:rPr>
+            </w:pPr>
+            <w:r>
+              <w:rPr>
+                <w:rFonts w:ascii="Courier New" w:hAnsi="Courier New" w:cs="Courier New"/>
+                <w:sz w:val="14"/>
+              </w:rPr>
+              <w:t xml:space="preserve">Set VAR_REF_NO = </w:t>
+            </w:r>
+            <w:proofErr w:type="spellStart"/>
+            <w:r>
+              <w:rPr>
+                <w:rFonts w:ascii="Courier New" w:hAnsi="Courier New" w:cs="Courier New"/>
+                <w:sz w:val="14"/>
+              </w:rPr>
+              <w:t>Gabung</w:t>
+            </w:r>
+            <w:proofErr w:type="spellEnd"/>
+            <w:r>
+              <w:rPr>
+                <w:rFonts w:ascii="Courier New" w:hAnsi="Courier New" w:cs="Courier New"/>
+                <w:sz w:val="14"/>
+              </w:rPr>
+              <w:t xml:space="preserve"> CREF_NO yang </w:t>
+            </w:r>
+            <w:proofErr w:type="spellStart"/>
+            <w:r>
+              <w:rPr>
+                <w:rFonts w:ascii="Courier New" w:hAnsi="Courier New" w:cs="Courier New"/>
+                <w:sz w:val="14"/>
+              </w:rPr>
+              <w:t>dip</w:t>
+            </w:r>
+            <w:r>
+              <w:rPr>
+                <w:rFonts w:ascii="Courier New" w:hAnsi="Courier New" w:cs="Courier New"/>
+                <w:sz w:val="14"/>
+              </w:rPr>
+              <w:t>i</w:t>
+            </w:r>
+            <w:r>
+              <w:rPr>
+                <w:rFonts w:ascii="Courier New" w:hAnsi="Courier New" w:cs="Courier New"/>
+                <w:sz w:val="14"/>
+              </w:rPr>
+              <w:t>lih</w:t>
+            </w:r>
+            <w:proofErr w:type="spellEnd"/>
+            <w:r>
+              <w:rPr>
+                <w:rFonts w:ascii="Courier New" w:hAnsi="Courier New" w:cs="Courier New"/>
+                <w:sz w:val="14"/>
+              </w:rPr>
+              <w:t xml:space="preserve"> </w:t>
+            </w:r>
+            <w:proofErr w:type="spellStart"/>
+            <w:r>
+              <w:rPr>
+                <w:rFonts w:ascii="Courier New" w:hAnsi="Courier New" w:cs="Courier New"/>
+                <w:sz w:val="14"/>
+              </w:rPr>
+              <w:t>dengan</w:t>
+            </w:r>
+            <w:proofErr w:type="spellEnd"/>
+            <w:r>
+              <w:rPr>
+                <w:rFonts w:ascii="Courier New" w:hAnsi="Courier New" w:cs="Courier New"/>
+                <w:sz w:val="14"/>
+              </w:rPr>
+              <w:t xml:space="preserve"> separator </w:t>
+            </w:r>
+            <w:proofErr w:type="spellStart"/>
+            <w:r>
+              <w:rPr>
+                <w:rFonts w:ascii="Courier New" w:hAnsi="Courier New" w:cs="Courier New"/>
+                <w:sz w:val="14"/>
+              </w:rPr>
+              <w:t>koma</w:t>
+            </w:r>
+            <w:proofErr w:type="spellEnd"/>
+            <w:r>
+              <w:rPr>
+                <w:rFonts w:ascii="Courier New" w:hAnsi="Courier New" w:cs="Courier New"/>
+                <w:sz w:val="14"/>
+              </w:rPr>
+              <w:br/>
+            </w:r>
+            <w:proofErr w:type="spellStart"/>
+            <w:proofErr w:type="gramStart"/>
+            <w:r>
+              <w:rPr>
+                <w:rFonts w:ascii="Courier New" w:hAnsi="Courier New" w:cs="Courier New"/>
+                <w:sz w:val="14"/>
+              </w:rPr>
+              <w:t>Contoh</w:t>
+            </w:r>
+            <w:proofErr w:type="spellEnd"/>
+            <w:r>
+              <w:rPr>
+                <w:rFonts w:ascii="Courier New" w:hAnsi="Courier New" w:cs="Courier New"/>
+                <w:sz w:val="14"/>
+              </w:rPr>
+              <w:t xml:space="preserve"> :</w:t>
+            </w:r>
+            <w:proofErr w:type="gramEnd"/>
+            <w:r>
+              <w:rPr>
+                <w:rFonts w:ascii="Courier New" w:hAnsi="Courier New" w:cs="Courier New"/>
+                <w:sz w:val="14"/>
+              </w:rPr>
+              <w:t xml:space="preserve"> ‘REF001,REF002’</w:t>
+            </w:r>
+          </w:p>
+          <w:p>
+            <w:pPr>
+              <w:pStyle w:val="NoSpacing"/>
+              <w:numPr>
+                <w:ilvl w:val="0"/>
+                <w:numId w:val="1"/>
+              </w:numPr>
+              <w:rPr>
+                <w:rFonts w:ascii="Courier New" w:hAnsi="Courier New" w:cs="Courier New"/>
+                <w:sz w:val="14"/>
+                <w:lang w:val="id-ID"/>
+              </w:rPr>
+            </w:pPr>
+            <w:proofErr w:type="spellStart"/>
+            <w:r>
+              <w:rPr>
+                <w:rFonts w:ascii="Courier New" w:hAnsi="Courier New" w:cs="Courier New"/>
+                <w:sz w:val="14"/>
+              </w:rPr>
+              <w:lastRenderedPageBreak/>
+              <w:t>Jalankan</w:t>
+            </w:r>
+            <w:proofErr w:type="spellEnd"/>
+            <w:r>
+              <w:rPr>
+                <w:rFonts w:ascii="Courier New" w:hAnsi="Courier New" w:cs="Courier New"/>
+                <w:sz w:val="14"/>
+              </w:rPr>
+              <w:t xml:space="preserve"> </w:t>
+            </w:r>
+            <w:r>
+              <w:rPr>
+                <w:rFonts w:ascii="Courier New" w:hAnsi="Courier New" w:cs="Courier New"/>
+                <w:color w:val="000000"/>
+                <w:sz w:val="14"/>
+                <w:szCs w:val="14"/>
+                <w:lang w:val="en-ID"/>
+              </w:rPr>
+              <w:t>RSP_</w:t>
+            </w:r>
+            <w:r>
+              <w:rPr>
+                <w:rFonts w:ascii="Courier New" w:hAnsi="Courier New" w:cs="Courier New"/>
+                <w:color w:val="000000"/>
+                <w:sz w:val="14"/>
+                <w:szCs w:val="14"/>
+                <w:lang w:val="en-ID"/>
+              </w:rPr>
+              <w:t xml:space="preserve">PM_PRINT_RECEIPT </w:t>
+            </w:r>
+            <w:proofErr w:type="spellStart"/>
+            <w:r>
+              <w:rPr>
+                <w:rFonts w:ascii="Courier New" w:hAnsi="Courier New" w:cs="Courier New"/>
+                <w:sz w:val="14"/>
+              </w:rPr>
+              <w:t>dengan</w:t>
+            </w:r>
+            <w:proofErr w:type="spellEnd"/>
+            <w:r>
+              <w:rPr>
+                <w:rFonts w:ascii="Courier New" w:hAnsi="Courier New" w:cs="Courier New"/>
+                <w:sz w:val="14"/>
+              </w:rPr>
+              <w:t xml:space="preserve"> parameter </w:t>
+            </w:r>
+            <w:proofErr w:type="spellStart"/>
+            <w:r>
+              <w:rPr>
+                <w:rFonts w:ascii="Courier New" w:hAnsi="Courier New" w:cs="Courier New"/>
+                <w:sz w:val="14"/>
+              </w:rPr>
+              <w:t>untuk</w:t>
+            </w:r>
+            <w:proofErr w:type="spellEnd"/>
+            <w:r>
+              <w:rPr>
+                <w:rFonts w:ascii="Courier New" w:hAnsi="Courier New" w:cs="Courier New"/>
+                <w:sz w:val="14"/>
+              </w:rPr>
+              <w:t xml:space="preserve"> Main </w:t>
+            </w:r>
+            <w:proofErr w:type="gramStart"/>
+            <w:r>
+              <w:rPr>
+                <w:rFonts w:ascii="Courier New" w:hAnsi="Courier New" w:cs="Courier New"/>
+                <w:sz w:val="14"/>
+              </w:rPr>
+              <w:t xml:space="preserve">Report </w:t>
+            </w:r>
+            <w:r>
+              <w:rPr>
+                <w:rFonts w:ascii="Courier New" w:hAnsi="Courier New" w:cs="Courier New"/>
+                <w:sz w:val="14"/>
+              </w:rPr>
+              <w:t>,</w:t>
+            </w:r>
+            <w:proofErr w:type="gramEnd"/>
+            <w:r>
+              <w:rPr>
+                <w:rFonts w:ascii="Courier New" w:hAnsi="Courier New" w:cs="Courier New"/>
+                <w:sz w:val="14"/>
+              </w:rPr>
+              <w:t xml:space="preserve"> </w:t>
+            </w:r>
+            <w:proofErr w:type="spellStart"/>
+            <w:r>
+              <w:rPr>
+                <w:rFonts w:ascii="Courier New" w:hAnsi="Courier New" w:cs="Courier New"/>
+                <w:sz w:val="14"/>
+              </w:rPr>
+              <w:t>Tampung</w:t>
+            </w:r>
+            <w:proofErr w:type="spellEnd"/>
+            <w:r>
+              <w:rPr>
+                <w:rFonts w:ascii="Courier New" w:hAnsi="Courier New" w:cs="Courier New"/>
+                <w:sz w:val="14"/>
+              </w:rPr>
+              <w:t xml:space="preserve"> di VAR_</w:t>
+            </w:r>
+            <w:r>
+              <w:rPr>
+                <w:rFonts w:ascii="Courier New" w:hAnsi="Courier New" w:cs="Courier New"/>
+                <w:sz w:val="14"/>
+              </w:rPr>
+              <w:t>PRINT</w:t>
+            </w:r>
+            <w:r>
+              <w:rPr>
+                <w:rFonts w:ascii="Courier New" w:hAnsi="Courier New" w:cs="Courier New"/>
+                <w:sz w:val="14"/>
+              </w:rPr>
+              <w:t>_LIST</w:t>
+            </w:r>
+          </w:p>
+          <w:p>
+            <w:pPr>
+              <w:pStyle w:val="NoSpacing"/>
+              <w:numPr>
+                <w:ilvl w:val="2"/>
+                <w:numId w:val="1"/>
+              </w:numPr>
+              <w:rPr>
+                <w:rFonts w:ascii="Courier New" w:hAnsi="Courier New" w:cs="Courier New"/>
+                <w:sz w:val="14"/>
+              </w:rPr>
+            </w:pPr>
+            <w:r>
+              <w:rPr>
+                <w:rFonts w:ascii="Courier New" w:hAnsi="Courier New" w:cs="Courier New"/>
+                <w:sz w:val="14"/>
+              </w:rPr>
+              <w:t>VAR_COMPANY_ID</w:t>
+            </w:r>
+          </w:p>
+          <w:p>
+            <w:pPr>
+              <w:pStyle w:val="NoSpacing"/>
+              <w:numPr>
+                <w:ilvl w:val="2"/>
+                <w:numId w:val="1"/>
+              </w:numPr>
+              <w:rPr>
+                <w:rFonts w:ascii="Courier New" w:hAnsi="Courier New" w:cs="Courier New"/>
+                <w:sz w:val="14"/>
+              </w:rPr>
+            </w:pPr>
+            <w:r>
+              <w:rPr>
+                <w:rFonts w:ascii="Courier New" w:hAnsi="Courier New" w:cs="Courier New"/>
+                <w:sz w:val="14"/>
+              </w:rPr>
+              <w:t>Selected Property</w:t>
+            </w:r>
+          </w:p>
+          <w:p>
+            <w:pPr>
+              <w:pStyle w:val="NoSpacing"/>
+              <w:numPr>
+                <w:ilvl w:val="2"/>
+                <w:numId w:val="1"/>
+              </w:numPr>
+              <w:rPr>
+                <w:rFonts w:ascii="Courier New" w:hAnsi="Courier New" w:cs="Courier New"/>
+                <w:sz w:val="14"/>
+              </w:rPr>
+            </w:pPr>
+            <w:r>
+              <w:rPr>
+                <w:rFonts w:ascii="Courier New" w:hAnsi="Courier New" w:cs="Courier New"/>
+                <w:sz w:val="14"/>
+              </w:rPr>
+              <w:t>Selected Department</w:t>
+            </w:r>
+            <w:r>
+              <w:rPr>
+                <w:rFonts w:ascii="Courier New" w:hAnsi="Courier New" w:cs="Courier New"/>
                 <w:sz w:val="14"/>
               </w:rPr>
               <w:tab/>
+            </w:r>
+          </w:p>
+          <w:p>
+            <w:pPr>
+              <w:pStyle w:val="NoSpacing"/>
+              <w:numPr>
+                <w:ilvl w:val="2"/>
+                <w:numId w:val="1"/>
+              </w:numPr>
+              <w:rPr>
+                <w:rFonts w:ascii="Courier New" w:hAnsi="Courier New" w:cs="Courier New"/>
+                <w:sz w:val="14"/>
+              </w:rPr>
+            </w:pPr>
+            <w:r>
+              <w:rPr>
+                <w:rFonts w:ascii="Courier New" w:hAnsi="Courier New" w:cs="Courier New"/>
+                <w:sz w:val="14"/>
+              </w:rPr>
+              <w:t>VAR_REF_NO</w:t>
+            </w:r>
+            <w:r>
+              <w:rPr>
+                <w:rFonts w:ascii="Courier New" w:hAnsi="Courier New" w:cs="Courier New"/>
+                <w:sz w:val="14"/>
+              </w:rPr>
+              <w:tab/>
+            </w:r>
+            <w:r>
+              <w:rPr>
+                <w:rFonts w:ascii="Courier New" w:hAnsi="Courier New" w:cs="Courier New"/>
+                <w:sz w:val="14"/>
+              </w:rPr>
+              <w:tab/>
+            </w:r>
+            <w:r>
+              <w:rPr>
+                <w:rFonts w:ascii="Courier New" w:hAnsi="Courier New" w:cs="Courier New"/>
+                <w:sz w:val="14"/>
+              </w:rPr>
+              <w:tab/>
+            </w:r>
+          </w:p>
+          <w:p>
+            <w:pPr>
+              <w:pStyle w:val="NoSpacing"/>
+              <w:numPr>
+                <w:ilvl w:val="2"/>
+                <w:numId w:val="1"/>
+              </w:numPr>
+              <w:rPr>
+                <w:rFonts w:ascii="Courier New" w:hAnsi="Courier New" w:cs="Courier New"/>
+                <w:sz w:val="14"/>
+              </w:rPr>
+            </w:pPr>
+            <w:r>
+              <w:rPr>
+                <w:rFonts w:ascii="Courier New" w:hAnsi="Courier New" w:cs="Courier New"/>
+                <w:sz w:val="14"/>
+              </w:rPr>
+              <w:t>VAR_</w:t>
+            </w:r>
+            <w:r>
+              <w:rPr>
+                <w:rFonts w:ascii="Courier New" w:hAnsi="Courier New" w:cs="Courier New"/>
+                <w:sz w:val="14"/>
+              </w:rPr>
+              <w:t>USER_ID</w:t>
+            </w:r>
+            <w:r>
+              <w:rPr>
+                <w:rFonts w:ascii="Courier New" w:hAnsi="Courier New" w:cs="Courier New"/>
+                <w:sz w:val="14"/>
+              </w:rPr>
+              <w:tab/>
+            </w:r>
+            <w:r>
+              <w:rPr>
+                <w:rFonts w:ascii="Courier New" w:hAnsi="Courier New" w:cs="Courier New"/>
+                <w:sz w:val="14"/>
+              </w:rPr>
+              <w:tab/>
+            </w:r>
+            <w:r>
+              <w:rPr>
+                <w:rFonts w:ascii="Courier New" w:hAnsi="Courier New" w:cs="Courier New"/>
+                <w:sz w:val="14"/>
+              </w:rPr>
+              <w:tab/>
+            </w:r>
+            <w:r>
+              <w:rPr>
+                <w:rFonts w:ascii="Courier New" w:hAnsi="Courier New" w:cs="Courier New"/>
+                <w:sz w:val="14"/>
+              </w:rPr>
+              <w:tab/>
+            </w:r>
+          </w:p>
+          <w:p>
+            <w:pPr>
+              <w:pStyle w:val="NoSpacing"/>
+              <w:numPr>
+                <w:ilvl w:val="2"/>
+                <w:numId w:val="1"/>
+              </w:numPr>
+              <w:rPr>
+                <w:rFonts w:ascii="Courier New" w:hAnsi="Courier New" w:cs="Courier New"/>
+                <w:sz w:val="14"/>
+              </w:rPr>
+            </w:pPr>
+            <w:r>
+              <w:rPr>
+                <w:rFonts w:ascii="Courier New" w:hAnsi="Courier New" w:cs="Courier New"/>
+                <w:sz w:val="14"/>
+              </w:rPr>
+              <w:t>VAR_</w:t>
+            </w:r>
+            <w:r>
+              <w:rPr>
+                <w:rFonts w:ascii="Courier New" w:hAnsi="Courier New" w:cs="Courier New"/>
+                <w:sz w:val="14"/>
+              </w:rPr>
+              <w:t>LANG_ID</w:t>
+            </w:r>
+            <w:r>
+              <w:rPr>
+                <w:rFonts w:ascii="Courier New" w:hAnsi="Courier New" w:cs="Courier New"/>
+                <w:sz w:val="14"/>
+              </w:rPr>
+              <w:tab/>
+            </w:r>
+          </w:p>
+          <w:p>
+            <w:pPr>
+              <w:pStyle w:val="NoSpacing"/>
+              <w:numPr>
+                <w:ilvl w:val="2"/>
+                <w:numId w:val="1"/>
+              </w:numPr>
+              <w:rPr>
+                <w:rFonts w:ascii="Courier New" w:hAnsi="Courier New" w:cs="Courier New"/>
+                <w:sz w:val="14"/>
+                <w:lang w:val="id-ID"/>
+              </w:rPr>
+            </w:pPr>
+            <w:r>
+              <w:rPr>
+                <w:rFonts w:ascii="Courier New" w:hAnsi="Courier New" w:cs="Courier New"/>
+                <w:sz w:val="14"/>
+              </w:rPr>
+              <w:t xml:space="preserve">VAR_PRINT = </w:t>
+            </w:r>
+            <w:r>
+              <w:rPr>
+                <w:rFonts w:ascii="Courier New" w:hAnsi="Courier New" w:cs="Courier New"/>
+                <w:sz w:val="14"/>
+              </w:rPr>
+              <w:t>0</w:t>
+            </w:r>
+          </w:p>
+          <w:p>
+            <w:pPr>
+              <w:pStyle w:val="NoSpacing"/>
+              <w:numPr>
+                <w:ilvl w:val="0"/>
+                <w:numId w:val="1"/>
+              </w:numPr>
+              <w:rPr>
+                <w:rFonts w:ascii="Courier New" w:hAnsi="Courier New" w:cs="Courier New"/>
+                <w:sz w:val="14"/>
+                <w:lang w:val="id-ID"/>
+              </w:rPr>
+            </w:pPr>
+            <w:proofErr w:type="spellStart"/>
+            <w:r>
+              <w:rPr>
+                <w:rFonts w:ascii="Courier New" w:hAnsi="Courier New" w:cs="Courier New"/>
+                <w:sz w:val="14"/>
+              </w:rPr>
+              <w:t>Jalankan</w:t>
+            </w:r>
+            <w:proofErr w:type="spellEnd"/>
+            <w:r>
+              <w:rPr>
+                <w:rFonts w:ascii="Courier New" w:hAnsi="Courier New" w:cs="Courier New"/>
+                <w:sz w:val="14"/>
+              </w:rPr>
+              <w:t xml:space="preserve"> </w:t>
+            </w:r>
+            <w:r>
+              <w:rPr>
+                <w:rFonts w:ascii="Courier New" w:hAnsi="Courier New" w:cs="Courier New"/>
+                <w:color w:val="000000"/>
+                <w:sz w:val="14"/>
+                <w:szCs w:val="14"/>
+                <w:lang w:val="en-ID"/>
+              </w:rPr>
+              <w:t>RSP_</w:t>
+            </w:r>
+            <w:r>
+              <w:rPr>
+                <w:rFonts w:ascii="Courier New" w:hAnsi="Courier New" w:cs="Courier New"/>
+                <w:color w:val="000000"/>
+                <w:sz w:val="14"/>
+                <w:szCs w:val="14"/>
+                <w:lang w:val="en-ID"/>
+              </w:rPr>
+              <w:t>PM_</w:t>
+            </w:r>
+            <w:r>
+              <w:rPr>
+                <w:rFonts w:ascii="Courier New" w:hAnsi="Courier New" w:cs="Courier New"/>
+                <w:color w:val="000000"/>
+                <w:sz w:val="14"/>
+                <w:szCs w:val="14"/>
+                <w:lang w:val="en-ID"/>
+              </w:rPr>
+              <w:t>SEND</w:t>
+            </w:r>
+            <w:r>
+              <w:rPr>
+                <w:rFonts w:ascii="Courier New" w:hAnsi="Courier New" w:cs="Courier New"/>
+                <w:color w:val="000000"/>
+                <w:sz w:val="14"/>
+                <w:szCs w:val="14"/>
+                <w:lang w:val="en-ID"/>
+              </w:rPr>
+              <w:t xml:space="preserve">_RECEIPT </w:t>
+            </w:r>
+            <w:proofErr w:type="spellStart"/>
+            <w:r>
+              <w:rPr>
+                <w:rFonts w:ascii="Courier New" w:hAnsi="Courier New" w:cs="Courier New"/>
+                <w:sz w:val="14"/>
+              </w:rPr>
+              <w:t>dengan</w:t>
+            </w:r>
+            <w:proofErr w:type="spellEnd"/>
+            <w:r>
+              <w:rPr>
+                <w:rFonts w:ascii="Courier New" w:hAnsi="Courier New" w:cs="Courier New"/>
+                <w:sz w:val="14"/>
+              </w:rPr>
+              <w:t xml:space="preserve"> parameter </w:t>
+            </w:r>
+            <w:proofErr w:type="spellStart"/>
+            <w:r>
+              <w:rPr>
+                <w:rFonts w:ascii="Courier New" w:hAnsi="Courier New" w:cs="Courier New"/>
+                <w:sz w:val="14"/>
+              </w:rPr>
+              <w:t>berikut</w:t>
+            </w:r>
+            <w:proofErr w:type="spellEnd"/>
+            <w:r>
+              <w:rPr>
+                <w:rFonts w:ascii="Courier New" w:hAnsi="Courier New" w:cs="Courier New"/>
+                <w:sz w:val="14"/>
+              </w:rPr>
+              <w:t xml:space="preserve"> </w:t>
+            </w:r>
+            <w:proofErr w:type="spellStart"/>
+            <w:r>
+              <w:rPr>
+                <w:rFonts w:ascii="Courier New" w:hAnsi="Courier New" w:cs="Courier New"/>
+                <w:sz w:val="14"/>
+              </w:rPr>
+              <w:t>simpan</w:t>
+            </w:r>
+            <w:proofErr w:type="spellEnd"/>
+            <w:r>
+              <w:rPr>
+                <w:rFonts w:ascii="Courier New" w:hAnsi="Courier New" w:cs="Courier New"/>
+                <w:sz w:val="14"/>
+              </w:rPr>
+              <w:t xml:space="preserve"> </w:t>
+            </w:r>
+            <w:proofErr w:type="gramStart"/>
+            <w:r>
+              <w:rPr>
+                <w:rFonts w:ascii="Courier New" w:hAnsi="Courier New" w:cs="Courier New"/>
+                <w:sz w:val="14"/>
+              </w:rPr>
+              <w:t xml:space="preserve">di </w:t>
+            </w:r>
+            <w:r>
+              <w:rPr>
+                <w:rFonts w:ascii="Courier New" w:hAnsi="Courier New" w:cs="Courier New"/>
+                <w:sz w:val="14"/>
+              </w:rPr>
+              <w:t xml:space="preserve"> </w:t>
+            </w:r>
+            <w:r>
+              <w:rPr>
+                <w:rFonts w:ascii="Courier New" w:hAnsi="Courier New" w:cs="Courier New"/>
+                <w:sz w:val="14"/>
+              </w:rPr>
+              <w:t>VAR</w:t>
+            </w:r>
+            <w:proofErr w:type="gramEnd"/>
+            <w:r>
+              <w:rPr>
+                <w:rFonts w:ascii="Courier New" w:hAnsi="Courier New" w:cs="Courier New"/>
+                <w:sz w:val="14"/>
+              </w:rPr>
+              <w:t>_</w:t>
+            </w:r>
+            <w:r>
+              <w:rPr>
+                <w:rFonts w:ascii="Courier New" w:hAnsi="Courier New" w:cs="Courier New"/>
+                <w:sz w:val="14"/>
+              </w:rPr>
+              <w:t>SEND</w:t>
+            </w:r>
+            <w:r>
+              <w:rPr>
+                <w:rFonts w:ascii="Courier New" w:hAnsi="Courier New" w:cs="Courier New"/>
+                <w:sz w:val="14"/>
+              </w:rPr>
+              <w:t>_LIST</w:t>
+            </w:r>
+          </w:p>
+          <w:p>
+            <w:pPr>
+              <w:pStyle w:val="NoSpacing"/>
+              <w:numPr>
+                <w:ilvl w:val="2"/>
+                <w:numId w:val="1"/>
+              </w:numPr>
+              <w:rPr>
+                <w:rFonts w:ascii="Courier New" w:hAnsi="Courier New" w:cs="Courier New"/>
+                <w:sz w:val="14"/>
+              </w:rPr>
+            </w:pPr>
+            <w:r>
+              <w:rPr>
+                <w:rFonts w:ascii="Courier New" w:hAnsi="Courier New" w:cs="Courier New"/>
+                <w:sz w:val="14"/>
+              </w:rPr>
+              <w:t>VAR_COMPANY_ID</w:t>
+            </w:r>
+          </w:p>
+          <w:p>
+            <w:pPr>
+              <w:pStyle w:val="NoSpacing"/>
+              <w:numPr>
+                <w:ilvl w:val="2"/>
+                <w:numId w:val="1"/>
+              </w:numPr>
+              <w:rPr>
+                <w:rFonts w:ascii="Courier New" w:hAnsi="Courier New" w:cs="Courier New"/>
+                <w:sz w:val="14"/>
+              </w:rPr>
+            </w:pPr>
+            <w:r>
+              <w:rPr>
+                <w:rFonts w:ascii="Courier New" w:hAnsi="Courier New" w:cs="Courier New"/>
+                <w:sz w:val="14"/>
+              </w:rPr>
+              <w:t>Selected Property</w:t>
+            </w:r>
+          </w:p>
+          <w:p>
+            <w:pPr>
+              <w:pStyle w:val="NoSpacing"/>
+              <w:numPr>
+                <w:ilvl w:val="2"/>
+                <w:numId w:val="1"/>
+              </w:numPr>
+              <w:rPr>
+                <w:rFonts w:ascii="Courier New" w:hAnsi="Courier New" w:cs="Courier New"/>
+                <w:sz w:val="14"/>
+              </w:rPr>
+            </w:pPr>
+            <w:r>
+              <w:rPr>
+                <w:rFonts w:ascii="Courier New" w:hAnsi="Courier New" w:cs="Courier New"/>
+                <w:sz w:val="14"/>
+              </w:rPr>
+              <w:t>Selected Department</w:t>
+            </w:r>
+            <w:r>
+              <w:rPr>
+                <w:rFonts w:ascii="Courier New" w:hAnsi="Courier New" w:cs="Courier New"/>
+                <w:sz w:val="14"/>
+              </w:rPr>
+              <w:tab/>
+            </w:r>
+          </w:p>
+          <w:p>
+            <w:pPr>
+              <w:pStyle w:val="NoSpacing"/>
+              <w:numPr>
+                <w:ilvl w:val="2"/>
+                <w:numId w:val="1"/>
+              </w:numPr>
+              <w:rPr>
+                <w:rFonts w:ascii="Courier New" w:hAnsi="Courier New" w:cs="Courier New"/>
+                <w:sz w:val="14"/>
+              </w:rPr>
+            </w:pPr>
+            <w:r>
+              <w:rPr>
+                <w:rFonts w:ascii="Courier New" w:hAnsi="Courier New" w:cs="Courier New"/>
+                <w:sz w:val="14"/>
+              </w:rPr>
+              <w:t>VAR_REF_NO</w:t>
+            </w:r>
+            <w:r>
+              <w:rPr>
+                <w:rFonts w:ascii="Courier New" w:hAnsi="Courier New" w:cs="Courier New"/>
+                <w:sz w:val="14"/>
+              </w:rPr>
+              <w:tab/>
+            </w:r>
+            <w:r>
+              <w:rPr>
+                <w:rFonts w:ascii="Courier New" w:hAnsi="Courier New" w:cs="Courier New"/>
+                <w:sz w:val="14"/>
+              </w:rPr>
+              <w:tab/>
+            </w:r>
+            <w:r>
+              <w:rPr>
+                <w:rFonts w:ascii="Courier New" w:hAnsi="Courier New" w:cs="Courier New"/>
+                <w:sz w:val="14"/>
+              </w:rPr>
+              <w:tab/>
+            </w:r>
+          </w:p>
+          <w:p>
+            <w:pPr>
+              <w:pStyle w:val="NoSpacing"/>
+              <w:numPr>
+                <w:ilvl w:val="2"/>
+                <w:numId w:val="1"/>
+              </w:numPr>
+              <w:rPr>
+                <w:rFonts w:ascii="Courier New" w:hAnsi="Courier New" w:cs="Courier New"/>
+                <w:sz w:val="14"/>
+              </w:rPr>
+            </w:pPr>
+            <w:r>
+              <w:rPr>
+                <w:rFonts w:ascii="Courier New" w:hAnsi="Courier New" w:cs="Courier New"/>
+                <w:sz w:val="14"/>
+              </w:rPr>
+              <w:t>VAR_</w:t>
+            </w:r>
+            <w:r>
+              <w:rPr>
+                <w:rFonts w:ascii="Courier New" w:hAnsi="Courier New" w:cs="Courier New"/>
+                <w:sz w:val="14"/>
+              </w:rPr>
+              <w:t>USER_ID</w:t>
+            </w:r>
+            <w:r>
+              <w:rPr>
+                <w:rFonts w:ascii="Courier New" w:hAnsi="Courier New" w:cs="Courier New"/>
+                <w:sz w:val="14"/>
+              </w:rPr>
+              <w:tab/>
+            </w:r>
+            <w:r>
+              <w:rPr>
+                <w:rFonts w:ascii="Courier New" w:hAnsi="Courier New" w:cs="Courier New"/>
+                <w:sz w:val="14"/>
+              </w:rPr>
+              <w:tab/>
+            </w:r>
+            <w:r>
+              <w:rPr>
+                <w:rFonts w:ascii="Courier New" w:hAnsi="Courier New" w:cs="Courier New"/>
+                <w:sz w:val="14"/>
+              </w:rPr>
+              <w:tab/>
+            </w:r>
+            <w:r>
+              <w:rPr>
+                <w:rFonts w:ascii="Courier New" w:hAnsi="Courier New" w:cs="Courier New"/>
+                <w:sz w:val="14"/>
+              </w:rPr>
+              <w:tab/>
+            </w:r>
+          </w:p>
+          <w:p>
+            <w:pPr>
+              <w:pStyle w:val="NoSpacing"/>
+              <w:numPr>
+                <w:ilvl w:val="2"/>
+                <w:numId w:val="1"/>
+              </w:numPr>
+              <w:rPr>
+                <w:rFonts w:ascii="Courier New" w:hAnsi="Courier New" w:cs="Courier New"/>
+                <w:sz w:val="14"/>
+              </w:rPr>
+            </w:pPr>
+            <w:r>
+              <w:rPr>
+                <w:rFonts w:ascii="Courier New" w:hAnsi="Courier New" w:cs="Courier New"/>
+                <w:sz w:val="14"/>
+              </w:rPr>
+              <w:t>VAR_</w:t>
+            </w:r>
+            <w:r>
+              <w:rPr>
+                <w:rFonts w:ascii="Courier New" w:hAnsi="Courier New" w:cs="Courier New"/>
+                <w:sz w:val="14"/>
+              </w:rPr>
+              <w:t>LANG_ID</w:t>
+            </w:r>
+            <w:r>
+              <w:rPr>
+                <w:rFonts w:ascii="Courier New" w:hAnsi="Courier New" w:cs="Courier New"/>
+                <w:sz w:val="14"/>
+              </w:rPr>
+              <w:tab/>
+            </w:r>
+          </w:p>
+          <w:p>
+            <w:pPr>
+              <w:pStyle w:val="NoSpacing"/>
+              <w:numPr>
+                <w:ilvl w:val="0"/>
+                <w:numId w:val="1"/>
+              </w:numPr>
+              <w:rPr>
+                <w:rFonts w:ascii="Courier New" w:hAnsi="Courier New" w:cs="Courier New"/>
+                <w:sz w:val="14"/>
+              </w:rPr>
+            </w:pPr>
+            <w:r>
+              <w:rPr>
+                <w:rFonts w:ascii="Courier New" w:hAnsi="Courier New" w:cs="Courier New"/>
+                <w:sz w:val="14"/>
+              </w:rPr>
+              <w:t>For each data in VAR_</w:t>
+            </w:r>
+            <w:r>
+              <w:rPr>
+                <w:rFonts w:ascii="Courier New" w:hAnsi="Courier New" w:cs="Courier New"/>
+                <w:sz w:val="14"/>
+              </w:rPr>
+              <w:t>PRINT LIST</w:t>
+            </w:r>
+          </w:p>
+          <w:p>
+            <w:pPr>
+              <w:pStyle w:val="NoSpacing"/>
+              <w:numPr>
+                <w:ilvl w:val="1"/>
+                <w:numId w:val="1"/>
+              </w:numPr>
+              <w:rPr>
+                <w:rFonts w:ascii="Courier New" w:hAnsi="Courier New" w:cs="Courier New"/>
+                <w:sz w:val="14"/>
+              </w:rPr>
+            </w:pPr>
+            <w:r>
+              <w:rPr>
+                <w:rFonts w:ascii="Courier New" w:hAnsi="Courier New" w:cs="Courier New"/>
+                <w:sz w:val="14"/>
+              </w:rPr>
+              <w:t xml:space="preserve">Generate Report </w:t>
+            </w:r>
+            <w:proofErr w:type="spellStart"/>
+            <w:r>
+              <w:rPr>
+                <w:rFonts w:ascii="Courier New" w:hAnsi="Courier New" w:cs="Courier New"/>
+                <w:sz w:val="14"/>
+              </w:rPr>
+              <w:t>menjadi</w:t>
+            </w:r>
+            <w:proofErr w:type="spellEnd"/>
+            <w:r>
+              <w:rPr>
+                <w:rFonts w:ascii="Courier New" w:hAnsi="Courier New" w:cs="Courier New"/>
+                <w:sz w:val="14"/>
+              </w:rPr>
+              <w:t xml:space="preserve"> </w:t>
+            </w:r>
+            <w:proofErr w:type="gramStart"/>
+            <w:r>
+              <w:rPr>
+                <w:rFonts w:ascii="Courier New" w:hAnsi="Courier New" w:cs="Courier New"/>
+                <w:sz w:val="14"/>
+              </w:rPr>
+              <w:t xml:space="preserve">PDF </w:t>
+            </w:r>
+            <w:r>
+              <w:rPr>
+                <w:rFonts w:ascii="Courier New" w:hAnsi="Courier New" w:cs="Courier New"/>
+                <w:sz w:val="14"/>
+              </w:rPr>
+              <w:t>,</w:t>
+            </w:r>
+            <w:proofErr w:type="gramEnd"/>
+            <w:r>
+              <w:rPr>
+                <w:rFonts w:ascii="Courier New" w:hAnsi="Courier New" w:cs="Courier New"/>
+                <w:sz w:val="14"/>
+              </w:rPr>
+              <w:t xml:space="preserve"> convert </w:t>
+            </w:r>
+            <w:proofErr w:type="spellStart"/>
+            <w:r>
+              <w:rPr>
+                <w:rFonts w:ascii="Courier New" w:hAnsi="Courier New" w:cs="Courier New"/>
+                <w:sz w:val="14"/>
+              </w:rPr>
+              <w:t>ke</w:t>
+            </w:r>
+            <w:proofErr w:type="spellEnd"/>
+            <w:r>
+              <w:rPr>
+                <w:rFonts w:ascii="Courier New" w:hAnsi="Courier New" w:cs="Courier New"/>
+                <w:sz w:val="14"/>
+              </w:rPr>
+              <w:t xml:space="preserve"> byte</w:t>
+            </w:r>
+            <w:r>
+              <w:rPr>
+                <w:rFonts w:ascii="Courier New" w:hAnsi="Courier New" w:cs="Courier New"/>
+                <w:sz w:val="14"/>
+              </w:rPr>
+              <w:t xml:space="preserve"> dan </w:t>
+            </w:r>
+            <w:proofErr w:type="spellStart"/>
+            <w:r>
+              <w:rPr>
+                <w:rFonts w:ascii="Courier New" w:hAnsi="Courier New" w:cs="Courier New"/>
+                <w:sz w:val="14"/>
+              </w:rPr>
+              <w:t>simpan</w:t>
+            </w:r>
+            <w:proofErr w:type="spellEnd"/>
+            <w:r>
+              <w:rPr>
+                <w:rFonts w:ascii="Courier New" w:hAnsi="Courier New" w:cs="Courier New"/>
+                <w:sz w:val="14"/>
+              </w:rPr>
+              <w:t xml:space="preserve"> ODATA</w:t>
+            </w:r>
+            <w:r>
+              <w:rPr>
+                <w:rFonts w:ascii="Courier New" w:hAnsi="Courier New" w:cs="Courier New"/>
+                <w:sz w:val="14"/>
+              </w:rPr>
+              <w:t xml:space="preserve"> </w:t>
+            </w:r>
+            <w:proofErr w:type="spellStart"/>
+            <w:r>
+              <w:rPr>
+                <w:rFonts w:ascii="Courier New" w:hAnsi="Courier New" w:cs="Courier New"/>
+                <w:sz w:val="14"/>
+              </w:rPr>
+              <w:t>untuk</w:t>
+            </w:r>
+            <w:proofErr w:type="spellEnd"/>
+            <w:r>
+              <w:rPr>
+                <w:rFonts w:ascii="Courier New" w:hAnsi="Courier New" w:cs="Courier New"/>
+                <w:sz w:val="14"/>
+              </w:rPr>
+              <w:t xml:space="preserve"> di attach </w:t>
+            </w:r>
+            <w:proofErr w:type="spellStart"/>
+            <w:r>
+              <w:rPr>
+                <w:rFonts w:ascii="Courier New" w:hAnsi="Courier New" w:cs="Courier New"/>
+                <w:sz w:val="14"/>
+              </w:rPr>
+              <w:t>saat</w:t>
+            </w:r>
+            <w:proofErr w:type="spellEnd"/>
+            <w:r>
+              <w:rPr>
+                <w:rFonts w:ascii="Courier New" w:hAnsi="Courier New" w:cs="Courier New"/>
+                <w:sz w:val="14"/>
+              </w:rPr>
+              <w:t xml:space="preserve"> </w:t>
+            </w:r>
+            <w:proofErr w:type="spellStart"/>
+            <w:r>
+              <w:rPr>
+                <w:rFonts w:ascii="Courier New" w:hAnsi="Courier New" w:cs="Courier New"/>
+                <w:sz w:val="14"/>
+              </w:rPr>
+              <w:t>krim</w:t>
+            </w:r>
+            <w:proofErr w:type="spellEnd"/>
+            <w:r>
+              <w:rPr>
+                <w:rFonts w:ascii="Courier New" w:hAnsi="Courier New" w:cs="Courier New"/>
+                <w:sz w:val="14"/>
+              </w:rPr>
+              <w:t xml:space="preserve"> email</w:t>
+            </w:r>
+          </w:p>
+          <w:p>
+            <w:pPr>
+              <w:pStyle w:val="NoSpacing"/>
+              <w:numPr>
+                <w:ilvl w:val="1"/>
+                <w:numId w:val="1"/>
+              </w:numPr>
+              <w:rPr>
+                <w:rFonts w:ascii="Courier New" w:hAnsi="Courier New" w:cs="Courier New"/>
+                <w:sz w:val="14"/>
+              </w:rPr>
+            </w:pPr>
+            <w:r>
+              <w:rPr>
+                <w:rFonts w:ascii="Courier New" w:hAnsi="Courier New" w:cs="Courier New"/>
+                <w:sz w:val="14"/>
+              </w:rPr>
+              <w:t xml:space="preserve">Cari Data Email yang </w:t>
+            </w:r>
+            <w:proofErr w:type="spellStart"/>
+            <w:r>
+              <w:rPr>
+                <w:rFonts w:ascii="Courier New" w:hAnsi="Courier New" w:cs="Courier New"/>
+                <w:sz w:val="14"/>
+              </w:rPr>
+              <w:t>sesuai</w:t>
+            </w:r>
+            <w:proofErr w:type="spellEnd"/>
+            <w:r>
+              <w:rPr>
+                <w:rFonts w:ascii="Courier New" w:hAnsi="Courier New" w:cs="Courier New"/>
+                <w:sz w:val="14"/>
+              </w:rPr>
+              <w:t xml:space="preserve"> </w:t>
+            </w:r>
+            <w:proofErr w:type="spellStart"/>
+            <w:r>
+              <w:rPr>
+                <w:rFonts w:ascii="Courier New" w:hAnsi="Courier New" w:cs="Courier New"/>
+                <w:sz w:val="14"/>
+              </w:rPr>
+              <w:t>dalam</w:t>
+            </w:r>
+            <w:proofErr w:type="spellEnd"/>
+            <w:r>
+              <w:rPr>
+                <w:rFonts w:ascii="Courier New" w:hAnsi="Courier New" w:cs="Courier New"/>
+                <w:sz w:val="14"/>
+              </w:rPr>
+              <w:t xml:space="preserve"> VAR_SEND_LIST where VAR_SEND_LIST.CREF_NO = VAR_PRINT_LIST.CREF_NO</w:t>
+            </w:r>
+          </w:p>
+          <w:p>
+            <w:pPr>
+              <w:pStyle w:val="NoSpacing"/>
+              <w:numPr>
+                <w:ilvl w:val="1"/>
+                <w:numId w:val="1"/>
+              </w:numPr>
+              <w:rPr>
+                <w:rFonts w:ascii="Courier New" w:hAnsi="Courier New" w:cs="Courier New"/>
+                <w:sz w:val="14"/>
+              </w:rPr>
+            </w:pPr>
+            <w:r>
+              <w:rPr>
+                <w:rFonts w:ascii="Courier New" w:hAnsi="Courier New" w:cs="Courier New"/>
+                <w:sz w:val="14"/>
+              </w:rPr>
+              <w:t xml:space="preserve">Masukkan ODATA dan single VAR_SEND_LIST </w:t>
+            </w:r>
+            <w:proofErr w:type="spellStart"/>
+            <w:r>
+              <w:rPr>
+                <w:rFonts w:ascii="Courier New" w:hAnsi="Courier New" w:cs="Courier New"/>
+                <w:sz w:val="14"/>
+              </w:rPr>
+              <w:t>ke</w:t>
+            </w:r>
+            <w:proofErr w:type="spellEnd"/>
+            <w:r>
+              <w:rPr>
+                <w:rFonts w:ascii="Courier New" w:hAnsi="Courier New" w:cs="Courier New"/>
+                <w:sz w:val="14"/>
+              </w:rPr>
+              <w:t xml:space="preserve"> </w:t>
+            </w:r>
+            <w:proofErr w:type="spellStart"/>
+            <w:r>
+              <w:rPr>
+                <w:rFonts w:ascii="Courier New" w:hAnsi="Courier New" w:cs="Courier New"/>
+                <w:sz w:val="14"/>
+              </w:rPr>
+              <w:t>dalam</w:t>
+            </w:r>
+            <w:proofErr w:type="spellEnd"/>
+            <w:r>
+              <w:rPr>
+                <w:rFonts w:ascii="Courier New" w:hAnsi="Courier New" w:cs="Courier New"/>
+                <w:sz w:val="14"/>
+              </w:rPr>
+              <w:t xml:space="preserve"> framework </w:t>
+            </w:r>
+            <w:proofErr w:type="spellStart"/>
+            <w:r>
+              <w:rPr>
+                <w:rFonts w:ascii="Courier New" w:hAnsi="Courier New" w:cs="Courier New"/>
+                <w:sz w:val="14"/>
+              </w:rPr>
+              <w:t>untuk</w:t>
+            </w:r>
+            <w:proofErr w:type="spellEnd"/>
+            <w:r>
+              <w:rPr>
+                <w:rFonts w:ascii="Courier New" w:hAnsi="Courier New" w:cs="Courier New"/>
+                <w:sz w:val="14"/>
+              </w:rPr>
+              <w:t xml:space="preserve"> </w:t>
+            </w:r>
+            <w:proofErr w:type="spellStart"/>
+            <w:r>
+              <w:rPr>
+                <w:rFonts w:ascii="Courier New" w:hAnsi="Courier New" w:cs="Courier New"/>
+                <w:sz w:val="14"/>
+              </w:rPr>
+              <w:t>kirim</w:t>
+            </w:r>
+            <w:proofErr w:type="spellEnd"/>
+            <w:r>
+              <w:rPr>
+                <w:rFonts w:ascii="Courier New" w:hAnsi="Courier New" w:cs="Courier New"/>
+                <w:sz w:val="14"/>
+              </w:rPr>
+              <w:t xml:space="preserve"> email</w:t>
             </w:r>
           </w:p>
         </w:tc>
@@ -15602,6 +18758,7 @@
         <w:pStyle w:val="Heading1"/>
       </w:pPr>
       <w:r>
+        <w:lastRenderedPageBreak/>
         <w:t>CR LIST</w:t>
       </w:r>
     </w:p>
@@ -15711,6 +18868,14 @@
                 <w:sz w:val="14"/>
               </w:rPr>
             </w:pPr>
+            <w:r>
+              <w:rPr>
+                <w:rFonts w:cs="Courier New"/>
+                <w:color w:val="FF0000"/>
+                <w:sz w:val="14"/>
+              </w:rPr>
+              <w:t>CR01</w:t>
+            </w:r>
           </w:p>
         </w:tc>
         <w:tc>
@@ -15729,6 +18894,67 @@
                 <w:sz w:val="14"/>
               </w:rPr>
             </w:pPr>
+            <w:proofErr w:type="spellStart"/>
+            <w:r>
+              <w:rPr>
+                <w:rFonts w:cs="Courier New"/>
+                <w:sz w:val="14"/>
+              </w:rPr>
+              <w:t>Tambah</w:t>
+            </w:r>
+            <w:proofErr w:type="spellEnd"/>
+            <w:r>
+              <w:rPr>
+                <w:rFonts w:cs="Courier New"/>
+                <w:sz w:val="14"/>
+              </w:rPr>
+              <w:t xml:space="preserve"> param LPRINT </w:t>
+            </w:r>
+            <w:proofErr w:type="spellStart"/>
+            <w:r>
+              <w:rPr>
+                <w:rFonts w:cs="Courier New"/>
+                <w:sz w:val="14"/>
+              </w:rPr>
+              <w:t>saat</w:t>
+            </w:r>
+            <w:proofErr w:type="spellEnd"/>
+            <w:r>
+              <w:rPr>
+                <w:rFonts w:cs="Courier New"/>
+                <w:sz w:val="14"/>
+              </w:rPr>
+              <w:t xml:space="preserve"> print</w:t>
+            </w:r>
+          </w:p>
+          <w:p>
+            <w:pPr>
+              <w:pStyle w:val="NoSpacing"/>
+              <w:numPr>
+                <w:ilvl w:val="0"/>
+                <w:numId w:val="2"/>
+              </w:numPr>
+              <w:rPr>
+                <w:rFonts w:cs="Courier New"/>
+                <w:sz w:val="14"/>
+              </w:rPr>
+            </w:pPr>
+            <w:proofErr w:type="spellStart"/>
+            <w:r>
+              <w:rPr>
+                <w:rFonts w:cs="Courier New"/>
+                <w:sz w:val="14"/>
+              </w:rPr>
+              <w:t>Tambah</w:t>
+            </w:r>
+            <w:proofErr w:type="spellEnd"/>
+            <w:r>
+              <w:rPr>
+                <w:rFonts w:cs="Courier New"/>
+                <w:sz w:val="14"/>
+              </w:rPr>
+              <w:t xml:space="preserve"> distribute process</w:t>
+            </w:r>
           </w:p>
         </w:tc>
         <w:tc>
@@ -16365,7 +19591,7 @@
       <w:rPr>
         <w:noProof/>
       </w:rPr>
-      <w:t>Thursday, July 25, 2024</w:t>
+      <w:t>Wednesday, July 31, 2024</w:t>
     </w:r>
     <w:r>
       <w:fldChar w:fldCharType="end"/>
@@ -19265,7 +22491,7 @@
 </file>
 
 <file path=customXml/itemProps1.xml><?xml version="1.0" encoding="utf-8"?>
-<ds:datastoreItem xmlns:ds="http://schemas.openxmlformats.org/officeDocument/2006/customXml" ds:itemID="{28437029-AFEB-456C-9B6A-9193D38F15D1}">
+<ds:datastoreItem xmlns:ds="http://schemas.openxmlformats.org/officeDocument/2006/customXml" ds:itemID="{329C0E88-C099-4E1D-A361-2CB510E7EA11}">
   <ds:schemaRefs>
     <ds:schemaRef ds:uri="http://schemas.openxmlformats.org/officeDocument/2006/bibliography"/>
   </ds:schemaRefs>

</xml_diff>